<commit_message>
Added persistance info in README
</commit_message>
<xml_diff>
--- a/README.docx
+++ b/README.docx
@@ -1,6 +1,6 @@
 
 <file path=word/document.xml><?xml version="1.0" encoding="utf-8"?>
-<w:document xmlns:wpc="http://schemas.microsoft.com/office/word/2010/wordprocessingCanvas" xmlns:mc="http://schemas.openxmlformats.org/markup-compatibility/2006" xmlns:o="urn:schemas-microsoft-com:office:office" xmlns:r="http://schemas.openxmlformats.org/officeDocument/2006/relationships" xmlns:m="http://schemas.openxmlformats.org/officeDocument/2006/math" xmlns:v="urn:schemas-microsoft-com:vml" xmlns:wp14="http://schemas.microsoft.com/office/word/2010/wordprocessingDrawing" xmlns:wp="http://schemas.openxmlformats.org/drawingml/2006/wordprocessingDrawing" xmlns:w10="urn:schemas-microsoft-com:office:word" xmlns:w="http://schemas.openxmlformats.org/wordprocessingml/2006/main" xmlns:w14="http://schemas.microsoft.com/office/word/2010/wordml" xmlns:w15="http://schemas.microsoft.com/office/word/2012/wordml" xmlns:wpg="http://schemas.microsoft.com/office/word/2010/wordprocessingGroup" xmlns:wpi="http://schemas.microsoft.com/office/word/2010/wordprocessingInk" xmlns:wne="http://schemas.microsoft.com/office/word/2006/wordml" xmlns:wps="http://schemas.microsoft.com/office/word/2010/wordprocessingShape" mc:Ignorable="w14 w15 wp14">
+<w:document xmlns:wpc="http://schemas.microsoft.com/office/word/2010/wordprocessingCanvas" xmlns:cx="http://schemas.microsoft.com/office/drawing/2014/chartex" xmlns:cx1="http://schemas.microsoft.com/office/drawing/2015/9/8/chartex" xmlns:cx2="http://schemas.microsoft.com/office/drawing/2015/10/21/chartex" xmlns:cx3="http://schemas.microsoft.com/office/drawing/2016/5/9/chartex" xmlns:cx4="http://schemas.microsoft.com/office/drawing/2016/5/10/chartex" xmlns:cx5="http://schemas.microsoft.com/office/drawing/2016/5/11/chartex" xmlns:cx6="http://schemas.microsoft.com/office/drawing/2016/5/12/chartex" xmlns:cx7="http://schemas.microsoft.com/office/drawing/2016/5/13/chartex" xmlns:cx8="http://schemas.microsoft.com/office/drawing/2016/5/14/chartex" xmlns:mc="http://schemas.openxmlformats.org/markup-compatibility/2006" xmlns:aink="http://schemas.microsoft.com/office/drawing/2016/ink" xmlns:am3d="http://schemas.microsoft.com/office/drawing/2017/model3d" xmlns:o="urn:schemas-microsoft-com:office:office" xmlns:r="http://schemas.openxmlformats.org/officeDocument/2006/relationships" xmlns:m="http://schemas.openxmlformats.org/officeDocument/2006/math" xmlns:v="urn:schemas-microsoft-com:vml" xmlns:wp14="http://schemas.microsoft.com/office/word/2010/wordprocessingDrawing" xmlns:wp="http://schemas.openxmlformats.org/drawingml/2006/wordprocessingDrawing" xmlns:w10="urn:schemas-microsoft-com:office:word" xmlns:w="http://schemas.openxmlformats.org/wordprocessingml/2006/main" xmlns:w14="http://schemas.microsoft.com/office/word/2010/wordml" xmlns:w15="http://schemas.microsoft.com/office/word/2012/wordml" xmlns:w16cid="http://schemas.microsoft.com/office/word/2016/wordml/cid" xmlns:w16se="http://schemas.microsoft.com/office/word/2015/wordml/symex" xmlns:wpg="http://schemas.microsoft.com/office/word/2010/wordprocessingGroup" xmlns:wpi="http://schemas.microsoft.com/office/word/2010/wordprocessingInk" xmlns:wne="http://schemas.microsoft.com/office/word/2006/wordml" xmlns:wps="http://schemas.microsoft.com/office/word/2010/wordprocessingShape" mc:Ignorable="w14 w15 w16se w16cid wp14">
   <w:body>
     <w:p>
       <w:proofErr w:type="spellStart"/>
@@ -113,15 +113,7 @@
       </w:r>
       <w:proofErr w:type="spellEnd"/>
       <w:r>
-        <w:t xml:space="preserve"> </w:t>
-      </w:r>
-      <w:proofErr w:type="spellStart"/>
-      <w:r>
-        <w:t>ca</w:t>
-      </w:r>
-      <w:proofErr w:type="spellEnd"/>
-      <w:r>
-        <w:t xml:space="preserve"> server </w:t>
+        <w:t xml:space="preserve"> ca server </w:t>
       </w:r>
       <w:proofErr w:type="spellStart"/>
       <w:r>
@@ -161,12 +153,10 @@
         <w:t xml:space="preserve"> </w:t>
       </w:r>
       <w:proofErr w:type="spellStart"/>
-      <w:proofErr w:type="gramStart"/>
       <w:r>
         <w:t>este</w:t>
       </w:r>
       <w:proofErr w:type="spellEnd"/>
-      <w:proofErr w:type="gramEnd"/>
       <w:r>
         <w:t xml:space="preserve"> de a </w:t>
       </w:r>
@@ -180,10 +170,7 @@
       </w:r>
       <w:proofErr w:type="spellStart"/>
       <w:r>
-        <w:t>j</w:t>
-      </w:r>
-      <w:r>
-        <w:t>oc</w:t>
+        <w:t>joc</w:t>
       </w:r>
       <w:proofErr w:type="spellEnd"/>
       <w:r>
@@ -237,15 +224,7 @@
       </w:r>
       <w:proofErr w:type="spellEnd"/>
       <w:r>
-        <w:t xml:space="preserve"> </w:t>
-      </w:r>
-      <w:proofErr w:type="spellStart"/>
-      <w:r>
-        <w:t>Phaser</w:t>
-      </w:r>
-      <w:proofErr w:type="spellEnd"/>
-      <w:r>
-        <w:t xml:space="preserve"> </w:t>
+        <w:t xml:space="preserve"> Phaser </w:t>
       </w:r>
       <w:proofErr w:type="spellStart"/>
       <w:r>
@@ -322,12 +301,9 @@
         <w:t xml:space="preserve"> </w:t>
       </w:r>
       <w:proofErr w:type="spellStart"/>
-      <w:r>
-        <w:t>joc</w:t>
-      </w:r>
       <w:proofErr w:type="gramStart"/>
       <w:r>
-        <w:t>,cat</w:t>
+        <w:t>joc,cat</w:t>
       </w:r>
       <w:proofErr w:type="spellEnd"/>
       <w:proofErr w:type="gramEnd"/>
@@ -441,11 +417,251 @@
       </w:r>
       <w:proofErr w:type="spellEnd"/>
       <w:r>
-        <w:t xml:space="preserve"> </w:t>
-      </w:r>
-      <w:proofErr w:type="spellStart"/>
-      <w:r>
-        <w:t>Phaser</w:t>
+        <w:t xml:space="preserve"> Phaser care </w:t>
+      </w:r>
+      <w:proofErr w:type="spellStart"/>
+      <w:r>
+        <w:t>permite</w:t>
+      </w:r>
+      <w:proofErr w:type="spellEnd"/>
+      <w:r>
+        <w:t xml:space="preserve"> </w:t>
+      </w:r>
+      <w:proofErr w:type="spellStart"/>
+      <w:r>
+        <w:t>impartim</w:t>
+      </w:r>
+      <w:proofErr w:type="spellEnd"/>
+      <w:r>
+        <w:t xml:space="preserve"> </w:t>
+      </w:r>
+      <w:proofErr w:type="spellStart"/>
+      <w:r>
+        <w:t>proiectul</w:t>
+      </w:r>
+      <w:proofErr w:type="spellEnd"/>
+      <w:r>
+        <w:t xml:space="preserve"> in </w:t>
+      </w:r>
+      <w:proofErr w:type="spellStart"/>
+      <w:r>
+        <w:t>mai</w:t>
+      </w:r>
+      <w:proofErr w:type="spellEnd"/>
+      <w:r>
+        <w:t xml:space="preserve"> </w:t>
+      </w:r>
+      <w:proofErr w:type="spellStart"/>
+      <w:r>
+        <w:t>multe</w:t>
+      </w:r>
+      <w:proofErr w:type="spellEnd"/>
+      <w:r>
+        <w:t xml:space="preserve"> </w:t>
+      </w:r>
+      <w:proofErr w:type="spellStart"/>
+      <w:r>
+        <w:t>fisiere</w:t>
+      </w:r>
+      <w:proofErr w:type="spellEnd"/>
+      <w:r>
+        <w:t xml:space="preserve">, </w:t>
+      </w:r>
+      <w:proofErr w:type="spellStart"/>
+      <w:r>
+        <w:t>fiecare</w:t>
+      </w:r>
+      <w:proofErr w:type="spellEnd"/>
+      <w:r>
+        <w:t xml:space="preserve"> cu </w:t>
+      </w:r>
+      <w:proofErr w:type="spellStart"/>
+      <w:r>
+        <w:t>scopul</w:t>
+      </w:r>
+      <w:proofErr w:type="spellEnd"/>
+      <w:r>
+        <w:t xml:space="preserve"> </w:t>
+      </w:r>
+      <w:proofErr w:type="spellStart"/>
+      <w:r>
+        <w:t>propriu</w:t>
+      </w:r>
+      <w:proofErr w:type="spellEnd"/>
+      <w:r>
+        <w:t xml:space="preserve"> </w:t>
+      </w:r>
+      <w:proofErr w:type="spellStart"/>
+      <w:r>
+        <w:t>pentru</w:t>
+      </w:r>
+      <w:proofErr w:type="spellEnd"/>
+      <w:r>
+        <w:t xml:space="preserve"> o </w:t>
+      </w:r>
+      <w:proofErr w:type="spellStart"/>
+      <w:r>
+        <w:t>modalitate</w:t>
+      </w:r>
+      <w:proofErr w:type="spellEnd"/>
+      <w:r>
+        <w:t xml:space="preserve"> </w:t>
+      </w:r>
+      <w:proofErr w:type="spellStart"/>
+      <w:r>
+        <w:t>curata</w:t>
+      </w:r>
+      <w:proofErr w:type="spellEnd"/>
+      <w:r>
+        <w:t xml:space="preserve"> </w:t>
+      </w:r>
+      <w:proofErr w:type="spellStart"/>
+      <w:r>
+        <w:t>si</w:t>
+      </w:r>
+      <w:proofErr w:type="spellEnd"/>
+      <w:r>
+        <w:t xml:space="preserve"> </w:t>
+      </w:r>
+      <w:proofErr w:type="spellStart"/>
+      <w:r>
+        <w:t>clara</w:t>
+      </w:r>
+      <w:proofErr w:type="spellEnd"/>
+      <w:r>
+        <w:t xml:space="preserve"> de </w:t>
+      </w:r>
+      <w:proofErr w:type="spellStart"/>
+      <w:r>
+        <w:t>scriere</w:t>
+      </w:r>
+      <w:proofErr w:type="spellEnd"/>
+      <w:r>
+        <w:t xml:space="preserve"> a </w:t>
+      </w:r>
+      <w:proofErr w:type="spellStart"/>
+      <w:r>
+        <w:t>codului</w:t>
+      </w:r>
+      <w:proofErr w:type="spellEnd"/>
+      <w:r>
+        <w:t xml:space="preserve">, </w:t>
+      </w:r>
+      <w:proofErr w:type="spellStart"/>
+      <w:r>
+        <w:t>fiecare</w:t>
+      </w:r>
+      <w:proofErr w:type="spellEnd"/>
+      <w:r>
+        <w:t xml:space="preserve"> stare </w:t>
+      </w:r>
+      <w:proofErr w:type="spellStart"/>
+      <w:r>
+        <w:t>trebuie</w:t>
+      </w:r>
+      <w:proofErr w:type="spellEnd"/>
+      <w:r>
+        <w:t xml:space="preserve"> </w:t>
+      </w:r>
+      <w:proofErr w:type="spellStart"/>
+      <w:r>
+        <w:t>sa</w:t>
+      </w:r>
+      <w:proofErr w:type="spellEnd"/>
+      <w:r>
+        <w:t xml:space="preserve"> </w:t>
+      </w:r>
+      <w:proofErr w:type="spellStart"/>
+      <w:r>
+        <w:t>aiba</w:t>
+      </w:r>
+      <w:proofErr w:type="spellEnd"/>
+      <w:r>
+        <w:t xml:space="preserve"> </w:t>
+      </w:r>
+      <w:proofErr w:type="spellStart"/>
+      <w:r>
+        <w:t>obligatoriu</w:t>
+      </w:r>
+      <w:proofErr w:type="spellEnd"/>
+      <w:r>
+        <w:t xml:space="preserve"> </w:t>
+      </w:r>
+      <w:proofErr w:type="spellStart"/>
+      <w:r>
+        <w:t>functia</w:t>
+      </w:r>
+      <w:proofErr w:type="spellEnd"/>
+      <w:r>
+        <w:t xml:space="preserve"> de preload – </w:t>
+      </w:r>
+      <w:proofErr w:type="spellStart"/>
+      <w:r>
+        <w:t>unde</w:t>
+      </w:r>
+      <w:proofErr w:type="spellEnd"/>
+      <w:r>
+        <w:t xml:space="preserve"> </w:t>
+      </w:r>
+      <w:proofErr w:type="spellStart"/>
+      <w:r>
+        <w:t>incarcam</w:t>
+      </w:r>
+      <w:proofErr w:type="spellEnd"/>
+      <w:r>
+        <w:t xml:space="preserve"> </w:t>
+      </w:r>
+      <w:proofErr w:type="spellStart"/>
+      <w:r>
+        <w:t>toate</w:t>
+      </w:r>
+      <w:proofErr w:type="spellEnd"/>
+      <w:r>
+        <w:t xml:space="preserve"> </w:t>
+      </w:r>
+      <w:proofErr w:type="spellStart"/>
+      <w:r>
+        <w:t>iamginile</w:t>
+      </w:r>
+      <w:proofErr w:type="spellEnd"/>
+      <w:r>
+        <w:t xml:space="preserve"> de care </w:t>
+      </w:r>
+      <w:proofErr w:type="spellStart"/>
+      <w:r>
+        <w:t>avem</w:t>
+      </w:r>
+      <w:proofErr w:type="spellEnd"/>
+      <w:r>
+        <w:t xml:space="preserve"> </w:t>
+      </w:r>
+      <w:proofErr w:type="spellStart"/>
+      <w:r>
+        <w:t>nevoie</w:t>
+      </w:r>
+      <w:proofErr w:type="spellEnd"/>
+      <w:r>
+        <w:t xml:space="preserve">, </w:t>
+      </w:r>
+      <w:proofErr w:type="spellStart"/>
+      <w:r>
+        <w:t>si</w:t>
+      </w:r>
+      <w:proofErr w:type="spellEnd"/>
+      <w:r>
+        <w:t xml:space="preserve"> </w:t>
+      </w:r>
+      <w:proofErr w:type="spellStart"/>
+      <w:r>
+        <w:t>functia</w:t>
+      </w:r>
+      <w:proofErr w:type="spellEnd"/>
+      <w:r>
+        <w:t xml:space="preserve">  prima stare </w:t>
+      </w:r>
+      <w:proofErr w:type="spellStart"/>
+      <w:r>
+        <w:t>prin</w:t>
       </w:r>
       <w:proofErr w:type="spellEnd"/>
       <w:r>
@@ -453,15 +669,23 @@
       </w:r>
       <w:proofErr w:type="spellStart"/>
       <w:r>
-        <w:t>permite</w:t>
-      </w:r>
-      <w:proofErr w:type="spellEnd"/>
-      <w:r>
-        <w:t xml:space="preserve"> </w:t>
-      </w:r>
-      <w:proofErr w:type="spellStart"/>
-      <w:r>
-        <w:t>impartim</w:t>
+        <w:t>trecem</w:t>
+      </w:r>
+      <w:proofErr w:type="spellEnd"/>
+      <w:r>
+        <w:t xml:space="preserve"> </w:t>
+      </w:r>
+      <w:proofErr w:type="spellStart"/>
+      <w:r>
+        <w:t>cand</w:t>
+      </w:r>
+      <w:proofErr w:type="spellEnd"/>
+      <w:r>
+        <w:t xml:space="preserve"> </w:t>
+      </w:r>
+      <w:proofErr w:type="spellStart"/>
+      <w:r>
+        <w:t>rulam</w:t>
       </w:r>
       <w:proofErr w:type="spellEnd"/>
       <w:r>
@@ -473,276 +697,6 @@
       </w:r>
       <w:proofErr w:type="spellEnd"/>
       <w:r>
-        <w:t xml:space="preserve"> in </w:t>
-      </w:r>
-      <w:proofErr w:type="spellStart"/>
-      <w:r>
-        <w:t>mai</w:t>
-      </w:r>
-      <w:proofErr w:type="spellEnd"/>
-      <w:r>
-        <w:t xml:space="preserve"> </w:t>
-      </w:r>
-      <w:proofErr w:type="spellStart"/>
-      <w:r>
-        <w:t>multe</w:t>
-      </w:r>
-      <w:proofErr w:type="spellEnd"/>
-      <w:r>
-        <w:t xml:space="preserve"> </w:t>
-      </w:r>
-      <w:proofErr w:type="spellStart"/>
-      <w:r>
-        <w:t>fisiere</w:t>
-      </w:r>
-      <w:proofErr w:type="spellEnd"/>
-      <w:r>
-        <w:t xml:space="preserve">, </w:t>
-      </w:r>
-      <w:proofErr w:type="spellStart"/>
-      <w:r>
-        <w:t>fiecare</w:t>
-      </w:r>
-      <w:proofErr w:type="spellEnd"/>
-      <w:r>
-        <w:t xml:space="preserve"> cu </w:t>
-      </w:r>
-      <w:proofErr w:type="spellStart"/>
-      <w:r>
-        <w:t>scopul</w:t>
-      </w:r>
-      <w:proofErr w:type="spellEnd"/>
-      <w:r>
-        <w:t xml:space="preserve"> </w:t>
-      </w:r>
-      <w:proofErr w:type="spellStart"/>
-      <w:r>
-        <w:t>propriu</w:t>
-      </w:r>
-      <w:proofErr w:type="spellEnd"/>
-      <w:r>
-        <w:t xml:space="preserve"> </w:t>
-      </w:r>
-      <w:proofErr w:type="spellStart"/>
-      <w:r>
-        <w:t>pentru</w:t>
-      </w:r>
-      <w:proofErr w:type="spellEnd"/>
-      <w:r>
-        <w:t xml:space="preserve"> o </w:t>
-      </w:r>
-      <w:proofErr w:type="spellStart"/>
-      <w:r>
-        <w:t>modalitate</w:t>
-      </w:r>
-      <w:proofErr w:type="spellEnd"/>
-      <w:r>
-        <w:t xml:space="preserve"> </w:t>
-      </w:r>
-      <w:proofErr w:type="spellStart"/>
-      <w:r>
-        <w:t>curata</w:t>
-      </w:r>
-      <w:proofErr w:type="spellEnd"/>
-      <w:r>
-        <w:t xml:space="preserve"> </w:t>
-      </w:r>
-      <w:proofErr w:type="spellStart"/>
-      <w:r>
-        <w:t>si</w:t>
-      </w:r>
-      <w:proofErr w:type="spellEnd"/>
-      <w:r>
-        <w:t xml:space="preserve"> </w:t>
-      </w:r>
-      <w:proofErr w:type="spellStart"/>
-      <w:r>
-        <w:t>clara</w:t>
-      </w:r>
-      <w:proofErr w:type="spellEnd"/>
-      <w:r>
-        <w:t xml:space="preserve"> de </w:t>
-      </w:r>
-      <w:proofErr w:type="spellStart"/>
-      <w:r>
-        <w:t>scriere</w:t>
-      </w:r>
-      <w:proofErr w:type="spellEnd"/>
-      <w:r>
-        <w:t xml:space="preserve"> a </w:t>
-      </w:r>
-      <w:proofErr w:type="spellStart"/>
-      <w:r>
-        <w:t>codului</w:t>
-      </w:r>
-      <w:proofErr w:type="spellEnd"/>
-      <w:r>
-        <w:t>,</w:t>
-      </w:r>
-      <w:r>
-        <w:t xml:space="preserve"> </w:t>
-      </w:r>
-      <w:proofErr w:type="spellStart"/>
-      <w:r>
-        <w:t>fiecare</w:t>
-      </w:r>
-      <w:proofErr w:type="spellEnd"/>
-      <w:r>
-        <w:t xml:space="preserve"> stare </w:t>
-      </w:r>
-      <w:proofErr w:type="spellStart"/>
-      <w:r>
-        <w:t>trebuie</w:t>
-      </w:r>
-      <w:proofErr w:type="spellEnd"/>
-      <w:r>
-        <w:t xml:space="preserve"> </w:t>
-      </w:r>
-      <w:proofErr w:type="spellStart"/>
-      <w:r>
-        <w:t>sa</w:t>
-      </w:r>
-      <w:proofErr w:type="spellEnd"/>
-      <w:r>
-        <w:t xml:space="preserve"> </w:t>
-      </w:r>
-      <w:proofErr w:type="spellStart"/>
-      <w:r>
-        <w:t>aiba</w:t>
-      </w:r>
-      <w:proofErr w:type="spellEnd"/>
-      <w:r>
-        <w:t xml:space="preserve"> </w:t>
-      </w:r>
-      <w:proofErr w:type="spellStart"/>
-      <w:r>
-        <w:t>obligatoriu</w:t>
-      </w:r>
-      <w:proofErr w:type="spellEnd"/>
-      <w:r>
-        <w:t xml:space="preserve"> </w:t>
-      </w:r>
-      <w:proofErr w:type="spellStart"/>
-      <w:r>
-        <w:t>functia</w:t>
-      </w:r>
-      <w:proofErr w:type="spellEnd"/>
-      <w:r>
-        <w:t xml:space="preserve"> de preload – </w:t>
-      </w:r>
-      <w:proofErr w:type="spellStart"/>
-      <w:r>
-        <w:t>unde</w:t>
-      </w:r>
-      <w:proofErr w:type="spellEnd"/>
-      <w:r>
-        <w:t xml:space="preserve"> </w:t>
-      </w:r>
-      <w:proofErr w:type="spellStart"/>
-      <w:r>
-        <w:t>incarcam</w:t>
-      </w:r>
-      <w:proofErr w:type="spellEnd"/>
-      <w:r>
-        <w:t xml:space="preserve"> </w:t>
-      </w:r>
-      <w:proofErr w:type="spellStart"/>
-      <w:r>
-        <w:t>toate</w:t>
-      </w:r>
-      <w:proofErr w:type="spellEnd"/>
-      <w:r>
-        <w:t xml:space="preserve"> </w:t>
-      </w:r>
-      <w:proofErr w:type="spellStart"/>
-      <w:r>
-        <w:t>iamginile</w:t>
-      </w:r>
-      <w:proofErr w:type="spellEnd"/>
-      <w:r>
-        <w:t xml:space="preserve"> de care </w:t>
-      </w:r>
-      <w:proofErr w:type="spellStart"/>
-      <w:r>
-        <w:t>avem</w:t>
-      </w:r>
-      <w:proofErr w:type="spellEnd"/>
-      <w:r>
-        <w:t xml:space="preserve"> </w:t>
-      </w:r>
-      <w:proofErr w:type="spellStart"/>
-      <w:r>
-        <w:t>nevoie</w:t>
-      </w:r>
-      <w:proofErr w:type="spellEnd"/>
-      <w:r>
-        <w:t xml:space="preserve">, </w:t>
-      </w:r>
-      <w:proofErr w:type="spellStart"/>
-      <w:r>
-        <w:t>si</w:t>
-      </w:r>
-      <w:proofErr w:type="spellEnd"/>
-      <w:r>
-        <w:t xml:space="preserve"> </w:t>
-      </w:r>
-      <w:proofErr w:type="spellStart"/>
-      <w:proofErr w:type="gramStart"/>
-      <w:r>
-        <w:t>functia</w:t>
-      </w:r>
-      <w:proofErr w:type="spellEnd"/>
-      <w:r>
-        <w:t xml:space="preserve"> </w:t>
-      </w:r>
-      <w:r>
-        <w:t xml:space="preserve"> prima</w:t>
-      </w:r>
-      <w:proofErr w:type="gramEnd"/>
-      <w:r>
-        <w:t xml:space="preserve"> stare </w:t>
-      </w:r>
-      <w:proofErr w:type="spellStart"/>
-      <w:r>
-        <w:t>prin</w:t>
-      </w:r>
-      <w:proofErr w:type="spellEnd"/>
-      <w:r>
-        <w:t xml:space="preserve"> care </w:t>
-      </w:r>
-      <w:proofErr w:type="spellStart"/>
-      <w:r>
-        <w:t>trec</w:t>
-      </w:r>
-      <w:r>
-        <w:t>em</w:t>
-      </w:r>
-      <w:proofErr w:type="spellEnd"/>
-      <w:r>
-        <w:t xml:space="preserve"> </w:t>
-      </w:r>
-      <w:proofErr w:type="spellStart"/>
-      <w:r>
-        <w:t>cand</w:t>
-      </w:r>
-      <w:proofErr w:type="spellEnd"/>
-      <w:r>
-        <w:t xml:space="preserve"> </w:t>
-      </w:r>
-      <w:proofErr w:type="spellStart"/>
-      <w:r>
-        <w:t>rulam</w:t>
-      </w:r>
-      <w:proofErr w:type="spellEnd"/>
-      <w:r>
-        <w:t xml:space="preserve"> </w:t>
-      </w:r>
-      <w:proofErr w:type="spellStart"/>
-      <w:r>
-        <w:t>proiectul</w:t>
-      </w:r>
-      <w:proofErr w:type="spellEnd"/>
-      <w:r>
         <w:t xml:space="preserve"> </w:t>
       </w:r>
       <w:proofErr w:type="spellStart"/>
@@ -751,10 +705,7 @@
       </w:r>
       <w:proofErr w:type="spellEnd"/>
       <w:r>
-        <w:t xml:space="preserve"> </w:t>
-      </w:r>
-      <w:r>
-        <w:t xml:space="preserve">'Boot.js' in care </w:t>
+        <w:t xml:space="preserve"> 'Boot.js' in care </w:t>
       </w:r>
       <w:proofErr w:type="spellStart"/>
       <w:r>
@@ -845,16 +796,7 @@
           <w:szCs w:val="28"/>
           <w:u w:val="single"/>
         </w:rPr>
-        <w:t>'preloader.js'</w:t>
-      </w:r>
-      <w:r>
-        <w:rPr>
-          <w:b/>
-          <w:sz w:val="28"/>
-          <w:szCs w:val="28"/>
-          <w:u w:val="single"/>
-        </w:rPr>
-        <w:t xml:space="preserve">  </w:t>
+        <w:t xml:space="preserve">'preloader.js'  </w:t>
       </w:r>
       <w:r>
         <w:rPr>
@@ -894,15 +836,7 @@
       </w:r>
       <w:proofErr w:type="spellEnd"/>
       <w:r>
-        <w:t xml:space="preserve"> stare s-</w:t>
-      </w:r>
-      <w:proofErr w:type="gramStart"/>
-      <w:r>
-        <w:t>a</w:t>
-      </w:r>
-      <w:proofErr w:type="gramEnd"/>
-      <w:r>
-        <w:t xml:space="preserve"> </w:t>
+        <w:t xml:space="preserve"> stare s-a </w:t>
       </w:r>
       <w:proofErr w:type="spellStart"/>
       <w:r>
@@ -1027,7 +961,7 @@
           <w:lang w:eastAsia="en-GB"/>
         </w:rPr>
         <w:drawing>
-          <wp:inline distT="0" distB="0" distL="0" distR="0" wp14:anchorId="7FA2BC19" wp14:editId="37DC6A85">
+          <wp:inline distT="0" distB="0" distL="0" distR="0" wp14:anchorId="450DBD3C" wp14:editId="3B218C8D">
             <wp:extent cx="5196840" cy="483065"/>
             <wp:effectExtent l="0" t="0" r="3810" b="0"/>
             <wp:docPr id="1" name="Picture 1"/>
@@ -1126,7 +1060,7 @@
           <w:lang w:eastAsia="en-GB"/>
         </w:rPr>
         <w:drawing>
-          <wp:inline distT="0" distB="0" distL="0" distR="0" wp14:anchorId="5AC56578" wp14:editId="2BA5A9B9">
+          <wp:inline distT="0" distB="0" distL="0" distR="0" wp14:anchorId="1119CA54" wp14:editId="2573A879">
             <wp:extent cx="5189220" cy="514554"/>
             <wp:effectExtent l="0" t="0" r="0" b="0"/>
             <wp:docPr id="4" name="Picture 4"/>
@@ -1327,15 +1261,7 @@
       </w:r>
       <w:proofErr w:type="spellEnd"/>
       <w:r>
-        <w:t xml:space="preserve"> </w:t>
-      </w:r>
-      <w:proofErr w:type="spellStart"/>
-      <w:r>
-        <w:t>ca</w:t>
-      </w:r>
-      <w:proofErr w:type="spellEnd"/>
-      <w:r>
-        <w:t xml:space="preserve"> asset) </w:t>
+        <w:t xml:space="preserve"> ca asset) </w:t>
       </w:r>
       <w:proofErr w:type="spellStart"/>
       <w:r>
@@ -1527,15 +1453,7 @@
       </w:r>
       <w:proofErr w:type="spellEnd"/>
       <w:r>
-        <w:t xml:space="preserve"> </w:t>
-      </w:r>
-      <w:proofErr w:type="spellStart"/>
-      <w:r>
-        <w:t>pe</w:t>
-      </w:r>
-      <w:proofErr w:type="spellEnd"/>
-      <w:r>
-        <w:t xml:space="preserve"> </w:t>
+        <w:t xml:space="preserve"> pe </w:t>
       </w:r>
       <w:proofErr w:type="spellStart"/>
       <w:r>
@@ -1599,12 +1517,9 @@
         <w:t xml:space="preserve"> </w:t>
       </w:r>
       <w:proofErr w:type="spellStart"/>
-      <w:r>
-        <w:t>urmatoare</w:t>
-      </w:r>
       <w:proofErr w:type="gramStart"/>
       <w:r>
-        <w:t>,care</w:t>
+        <w:t>urmatoare,care</w:t>
       </w:r>
       <w:proofErr w:type="spellEnd"/>
       <w:proofErr w:type="gramEnd"/>
@@ -1638,7 +1553,7 @@
           <w:lang w:eastAsia="en-GB"/>
         </w:rPr>
         <w:drawing>
-          <wp:inline distT="0" distB="0" distL="0" distR="0" wp14:anchorId="15FA50D7" wp14:editId="65D51EF1">
+          <wp:inline distT="0" distB="0" distL="0" distR="0" wp14:anchorId="6112E706" wp14:editId="2D35AC72">
             <wp:extent cx="2750820" cy="493421"/>
             <wp:effectExtent l="0" t="0" r="0" b="1905"/>
             <wp:docPr id="5" name="Picture 5"/>
@@ -1745,7 +1660,7 @@
           <w:lang w:eastAsia="en-GB"/>
         </w:rPr>
         <w:drawing>
-          <wp:inline distT="0" distB="0" distL="0" distR="0" wp14:anchorId="3DEA68F7" wp14:editId="53B97A79">
+          <wp:inline distT="0" distB="0" distL="0" distR="0" wp14:anchorId="7F254E07" wp14:editId="552F60B9">
             <wp:extent cx="3925251" cy="2948940"/>
             <wp:effectExtent l="0" t="0" r="0" b="3810"/>
             <wp:docPr id="6" name="Picture 6"/>
@@ -1835,15 +1750,7 @@
       </w:r>
       <w:proofErr w:type="spellEnd"/>
       <w:r>
-        <w:t xml:space="preserve"> </w:t>
-      </w:r>
-      <w:proofErr w:type="gramStart"/>
-      <w:r>
-        <w:t>logo(</w:t>
-      </w:r>
-      <w:proofErr w:type="gramEnd"/>
-      <w:r>
-        <w:t xml:space="preserve">[Bounce]) </w:t>
+        <w:t xml:space="preserve"> logo([Bounce]) </w:t>
       </w:r>
       <w:proofErr w:type="spellStart"/>
       <w:r>
@@ -1891,10 +1798,7 @@
       </w:r>
       <w:proofErr w:type="spellEnd"/>
       <w:r>
-        <w:t xml:space="preserve"> ‘</w:t>
-      </w:r>
-      <w:r>
-        <w:t xml:space="preserve">create’ au </w:t>
+        <w:t xml:space="preserve"> ‘create’ au </w:t>
       </w:r>
       <w:proofErr w:type="spellStart"/>
       <w:r>
@@ -1945,41 +1849,47 @@
         <w:t xml:space="preserve"> </w:t>
       </w:r>
       <w:proofErr w:type="spellStart"/>
+      <w:r>
+        <w:t>jos</w:t>
+      </w:r>
+      <w:proofErr w:type="spellEnd"/>
+      <w:r>
+        <w:t xml:space="preserve"> </w:t>
+      </w:r>
+      <w:proofErr w:type="spellStart"/>
+      <w:r>
+        <w:t>prezentat</w:t>
+      </w:r>
+      <w:proofErr w:type="spellEnd"/>
+      <w:r>
+        <w:t xml:space="preserve"> </w:t>
+      </w:r>
+      <w:proofErr w:type="spellStart"/>
+      <w:r>
+        <w:t>exem</w:t>
+      </w:r>
+      <w:r>
+        <w:t>emplul</w:t>
+      </w:r>
+      <w:proofErr w:type="spellEnd"/>
+      <w:r>
+        <w:t xml:space="preserve"> </w:t>
+      </w:r>
+      <w:proofErr w:type="spellStart"/>
+      <w:r>
+        <w:t>butonului</w:t>
+      </w:r>
+      <w:proofErr w:type="spellEnd"/>
+      <w:r>
+        <w:t xml:space="preserve"> play, care </w:t>
+      </w:r>
       <w:proofErr w:type="gramStart"/>
       <w:r>
-        <w:t>jos</w:t>
-      </w:r>
-      <w:proofErr w:type="spellEnd"/>
+        <w:t>are</w:t>
+      </w:r>
       <w:proofErr w:type="gramEnd"/>
       <w:r>
         <w:t xml:space="preserve"> </w:t>
-      </w:r>
-      <w:proofErr w:type="spellStart"/>
-      <w:r>
-        <w:t>prezentat</w:t>
-      </w:r>
-      <w:proofErr w:type="spellEnd"/>
-      <w:r>
-        <w:t xml:space="preserve"> </w:t>
-      </w:r>
-      <w:proofErr w:type="spellStart"/>
-      <w:r>
-        <w:t>exem</w:t>
-      </w:r>
-      <w:r>
-        <w:t>emplul</w:t>
-      </w:r>
-      <w:proofErr w:type="spellEnd"/>
-      <w:r>
-        <w:t xml:space="preserve"> </w:t>
-      </w:r>
-      <w:proofErr w:type="spellStart"/>
-      <w:r>
-        <w:t>butonului</w:t>
-      </w:r>
-      <w:proofErr w:type="spellEnd"/>
-      <w:r>
-        <w:t xml:space="preserve"> play, care are </w:t>
       </w:r>
       <w:proofErr w:type="spellStart"/>
       <w:r>
@@ -2016,7 +1926,7 @@
           <w:lang w:eastAsia="en-GB"/>
         </w:rPr>
         <w:drawing>
-          <wp:inline distT="0" distB="0" distL="0" distR="0" wp14:anchorId="17EA66A9" wp14:editId="20F5F9E9">
+          <wp:inline distT="0" distB="0" distL="0" distR="0" wp14:anchorId="159E6E8E" wp14:editId="7A03ECCA">
             <wp:extent cx="5731510" cy="479425"/>
             <wp:effectExtent l="0" t="0" r="2540" b="0"/>
             <wp:docPr id="7" name="Picture 7"/>
@@ -2158,15 +2068,7 @@
       </w:r>
       <w:proofErr w:type="spellEnd"/>
       <w:r>
-        <w:t xml:space="preserve"> </w:t>
-      </w:r>
-      <w:proofErr w:type="spellStart"/>
-      <w:r>
-        <w:t>alti</w:t>
-      </w:r>
-      <w:proofErr w:type="spellEnd"/>
-      <w:r>
-        <w:t xml:space="preserve"> </w:t>
+        <w:t xml:space="preserve"> alti </w:t>
       </w:r>
       <w:proofErr w:type="spellStart"/>
       <w:r>
@@ -2174,23 +2076,12 @@
       </w:r>
       <w:proofErr w:type="spellEnd"/>
       <w:r>
-        <w:t xml:space="preserve"> </w:t>
-      </w:r>
-      <w:proofErr w:type="spellStart"/>
-      <w:r>
-        <w:t>precum</w:t>
-      </w:r>
-      <w:proofErr w:type="spellEnd"/>
-      <w:r>
-        <w:t xml:space="preserve"> </w:t>
-      </w:r>
-      <w:proofErr w:type="spellStart"/>
-      <w:r>
-        <w:t>x</w:t>
-      </w:r>
+        <w:t xml:space="preserve"> precum </w:t>
+      </w:r>
+      <w:proofErr w:type="spellStart"/>
       <w:proofErr w:type="gramStart"/>
       <w:r>
-        <w:t>,y</w:t>
+        <w:t>x,y</w:t>
       </w:r>
       <w:proofErr w:type="spellEnd"/>
       <w:proofErr w:type="gramEnd"/>
@@ -2357,15 +2248,7 @@
       </w:r>
       <w:proofErr w:type="spellEnd"/>
       <w:r>
-        <w:t xml:space="preserve"> </w:t>
-      </w:r>
-      <w:proofErr w:type="spellStart"/>
-      <w:r>
-        <w:t>sunt</w:t>
-      </w:r>
-      <w:proofErr w:type="spellEnd"/>
-      <w:r>
-        <w:t xml:space="preserve"> </w:t>
+        <w:t xml:space="preserve"> sunt </w:t>
       </w:r>
       <w:proofErr w:type="spellStart"/>
       <w:r>
@@ -2485,15 +2368,7 @@
       </w:r>
       <w:proofErr w:type="spellEnd"/>
       <w:r>
-        <w:t xml:space="preserve"> </w:t>
-      </w:r>
-      <w:proofErr w:type="spellStart"/>
-      <w:r>
-        <w:t>ca</w:t>
-      </w:r>
-      <w:proofErr w:type="spellEnd"/>
-      <w:r>
-        <w:t xml:space="preserve"> </w:t>
+        <w:t xml:space="preserve"> ca </w:t>
       </w:r>
       <w:proofErr w:type="spellStart"/>
       <w:r>
@@ -2560,15 +2435,7 @@
       </w:r>
       <w:proofErr w:type="spellEnd"/>
       <w:r>
-        <w:t xml:space="preserve"> un effect de hoover </w:t>
-      </w:r>
-      <w:proofErr w:type="spellStart"/>
-      <w:r>
-        <w:t>pe</w:t>
-      </w:r>
-      <w:proofErr w:type="spellEnd"/>
-      <w:r>
-        <w:t xml:space="preserve"> </w:t>
+        <w:t xml:space="preserve"> un effect de hoover pe </w:t>
       </w:r>
       <w:proofErr w:type="spellStart"/>
       <w:r>
@@ -2675,12 +2542,9 @@
         <w:t xml:space="preserve"> </w:t>
       </w:r>
       <w:proofErr w:type="spellStart"/>
-      <w:r>
-        <w:t>jos</w:t>
-      </w:r>
       <w:proofErr w:type="gramStart"/>
       <w:r>
-        <w:t>,cand</w:t>
+        <w:t>jos,cand</w:t>
       </w:r>
       <w:proofErr w:type="spellEnd"/>
       <w:proofErr w:type="gramEnd"/>
@@ -2769,7 +2633,7 @@
           <w:lang w:eastAsia="en-GB"/>
         </w:rPr>
         <w:drawing>
-          <wp:inline distT="0" distB="0" distL="0" distR="0" wp14:anchorId="327E235B" wp14:editId="411A32A1">
+          <wp:inline distT="0" distB="0" distL="0" distR="0" wp14:anchorId="039FEBDC" wp14:editId="29280EBF">
             <wp:extent cx="1739326" cy="883920"/>
             <wp:effectExtent l="0" t="0" r="0" b="0"/>
             <wp:docPr id="13" name="Picture 13"/>
@@ -2817,7 +2681,7 @@
           <w:lang w:eastAsia="en-GB"/>
         </w:rPr>
         <w:drawing>
-          <wp:inline distT="0" distB="0" distL="0" distR="0" wp14:anchorId="2E80F86D" wp14:editId="24C74C75">
+          <wp:inline distT="0" distB="0" distL="0" distR="0" wp14:anchorId="00CA753B" wp14:editId="7200029E">
             <wp:extent cx="2009519" cy="853440"/>
             <wp:effectExtent l="0" t="0" r="0" b="3810"/>
             <wp:docPr id="9" name="Picture 9"/>
@@ -2932,7 +2796,7 @@
           <w:lang w:eastAsia="en-GB"/>
         </w:rPr>
         <w:drawing>
-          <wp:inline distT="0" distB="0" distL="0" distR="0" wp14:anchorId="126E63D3" wp14:editId="6439BBBA">
+          <wp:inline distT="0" distB="0" distL="0" distR="0" wp14:anchorId="05714B5C" wp14:editId="6664ACE9">
             <wp:extent cx="5135880" cy="807312"/>
             <wp:effectExtent l="0" t="0" r="7620" b="0"/>
             <wp:docPr id="14" name="Picture 14"/>
@@ -2988,16 +2852,7 @@
           <w:szCs w:val="28"/>
           <w:u w:val="single"/>
         </w:rPr>
-        <w:t>Level1</w:t>
-      </w:r>
-      <w:r>
-        <w:rPr>
-          <w:b/>
-          <w:sz w:val="28"/>
-          <w:szCs w:val="28"/>
-          <w:u w:val="single"/>
-        </w:rPr>
-        <w:t>.js</w:t>
+        <w:t>Level1.js</w:t>
       </w:r>
       <w:r>
         <w:rPr>
@@ -3184,12 +3039,10 @@
         <w:t xml:space="preserve"> </w:t>
       </w:r>
       <w:proofErr w:type="spellStart"/>
-      <w:proofErr w:type="gramStart"/>
       <w:r>
         <w:t>este</w:t>
       </w:r>
       <w:proofErr w:type="spellEnd"/>
-      <w:proofErr w:type="gramEnd"/>
       <w:r>
         <w:t xml:space="preserve"> </w:t>
       </w:r>
@@ -3250,15 +3103,7 @@
       </w:r>
       <w:proofErr w:type="spellEnd"/>
       <w:r>
-        <w:t xml:space="preserve"> </w:t>
-      </w:r>
-      <w:proofErr w:type="spellStart"/>
-      <w:r>
-        <w:t>ca</w:t>
-      </w:r>
-      <w:proofErr w:type="spellEnd"/>
-      <w:r>
-        <w:t xml:space="preserve"> figura1.</w:t>
+        <w:t xml:space="preserve"> ca figura1.</w:t>
       </w:r>
     </w:p>
     <w:p>
@@ -3271,7 +3116,7 @@
           <w:lang w:eastAsia="en-GB"/>
         </w:rPr>
         <w:drawing>
-          <wp:inline distT="0" distB="0" distL="0" distR="0">
+          <wp:inline distT="0" distB="0" distL="0" distR="0" wp14:anchorId="3F4A5218" wp14:editId="213C2854">
             <wp:extent cx="5731510" cy="3112135"/>
             <wp:effectExtent l="0" t="0" r="2540" b="0"/>
             <wp:docPr id="17" name="Picture 17"/>
@@ -3335,12 +3180,10 @@
         <w:t xml:space="preserve"> </w:t>
       </w:r>
       <w:proofErr w:type="spellStart"/>
-      <w:proofErr w:type="gramStart"/>
       <w:r>
         <w:t>va</w:t>
       </w:r>
       <w:proofErr w:type="spellEnd"/>
-      <w:proofErr w:type="gramEnd"/>
       <w:r>
         <w:t xml:space="preserve"> fi </w:t>
       </w:r>
@@ -3364,15 +3207,7 @@
       </w:r>
       <w:proofErr w:type="spellEnd"/>
       <w:r>
-        <w:t xml:space="preserve"> </w:t>
-      </w:r>
-      <w:proofErr w:type="spellStart"/>
-      <w:r>
-        <w:t>pe</w:t>
-      </w:r>
-      <w:proofErr w:type="spellEnd"/>
-      <w:r>
-        <w:t xml:space="preserve"> </w:t>
+        <w:t xml:space="preserve"> pe </w:t>
       </w:r>
       <w:proofErr w:type="spellStart"/>
       <w:r>
@@ -3473,28 +3308,15 @@
       </w:r>
       <w:proofErr w:type="spellEnd"/>
       <w:r>
-        <w:t xml:space="preserve"> care </w:t>
-      </w:r>
-      <w:proofErr w:type="spellStart"/>
-      <w:r>
-        <w:t>cere</w:t>
-      </w:r>
-      <w:proofErr w:type="spellEnd"/>
-      <w:r>
-        <w:t xml:space="preserve"> un </w:t>
-      </w:r>
-      <w:proofErr w:type="spellStart"/>
-      <w:proofErr w:type="gramStart"/>
+        <w:t xml:space="preserve"> care cere un </w:t>
+      </w:r>
+      <w:proofErr w:type="spellStart"/>
       <w:r>
         <w:t>nume</w:t>
       </w:r>
       <w:proofErr w:type="spellEnd"/>
       <w:r>
-        <w:t>(</w:t>
-      </w:r>
-      <w:proofErr w:type="gramEnd"/>
-      <w:r>
-        <w:t xml:space="preserve">nickname) </w:t>
+        <w:t xml:space="preserve">(nickname) </w:t>
       </w:r>
       <w:proofErr w:type="spellStart"/>
       <w:r>
@@ -3548,7 +3370,7 @@
           <w:lang w:eastAsia="en-GB"/>
         </w:rPr>
         <w:drawing>
-          <wp:inline distT="0" distB="0" distL="0" distR="0" wp14:anchorId="5BE4B19B" wp14:editId="7B3D1605">
+          <wp:inline distT="0" distB="0" distL="0" distR="0" wp14:anchorId="1BE3EE8B" wp14:editId="1242FDAD">
             <wp:extent cx="3779520" cy="1398163"/>
             <wp:effectExtent l="0" t="0" r="0" b="0"/>
             <wp:docPr id="18" name="Picture 18"/>
@@ -3645,12 +3467,10 @@
         <w:t xml:space="preserve"> </w:t>
       </w:r>
       <w:proofErr w:type="spellStart"/>
-      <w:proofErr w:type="gramStart"/>
       <w:r>
         <w:t>va</w:t>
       </w:r>
       <w:proofErr w:type="spellEnd"/>
-      <w:proofErr w:type="gramEnd"/>
       <w:r>
         <w:t xml:space="preserve"> fi ‘test’. </w:t>
       </w:r>
@@ -3666,7 +3486,7 @@
           <w:lang w:eastAsia="en-GB"/>
         </w:rPr>
         <w:drawing>
-          <wp:inline distT="0" distB="0" distL="0" distR="0" wp14:anchorId="29C5EBBA" wp14:editId="4BE1AA2F">
+          <wp:inline distT="0" distB="0" distL="0" distR="0" wp14:anchorId="2F0A8BA6" wp14:editId="429C22D1">
             <wp:extent cx="4594860" cy="2575382"/>
             <wp:effectExtent l="0" t="0" r="0" b="0"/>
             <wp:docPr id="19" name="Picture 19"/>
@@ -3720,15 +3540,7 @@
       </w:r>
       <w:proofErr w:type="spellEnd"/>
       <w:r>
-        <w:t xml:space="preserve"> </w:t>
-      </w:r>
-      <w:proofErr w:type="spellStart"/>
-      <w:r>
-        <w:t>pe</w:t>
-      </w:r>
-      <w:proofErr w:type="spellEnd"/>
-      <w:r>
-        <w:t xml:space="preserve"> </w:t>
+        <w:t xml:space="preserve"> pe </w:t>
       </w:r>
       <w:proofErr w:type="spellStart"/>
       <w:r>
@@ -3811,15 +3623,7 @@
       </w:r>
       <w:proofErr w:type="spellEnd"/>
       <w:r>
-        <w:t xml:space="preserve"> </w:t>
-      </w:r>
-      <w:proofErr w:type="spellStart"/>
-      <w:r>
-        <w:t>cate</w:t>
-      </w:r>
-      <w:proofErr w:type="spellEnd"/>
-      <w:r>
-        <w:t xml:space="preserve"> un punt la </w:t>
+        <w:t xml:space="preserve"> cate un punt la </w:t>
       </w:r>
       <w:proofErr w:type="spellStart"/>
       <w:r>
@@ -3843,15 +3647,7 @@
       </w:r>
       <w:proofErr w:type="spellEnd"/>
       <w:r>
-        <w:t xml:space="preserve"> </w:t>
-      </w:r>
-      <w:proofErr w:type="spellStart"/>
-      <w:r>
-        <w:t>nu</w:t>
-      </w:r>
-      <w:proofErr w:type="spellEnd"/>
-      <w:r>
-        <w:t xml:space="preserve"> se </w:t>
+        <w:t xml:space="preserve"> nu se </w:t>
       </w:r>
       <w:proofErr w:type="spellStart"/>
       <w:r>
@@ -4046,12 +3842,9 @@
         <w:t xml:space="preserve"> </w:t>
       </w:r>
       <w:proofErr w:type="spellStart"/>
-      <w:r>
-        <w:t>departe</w:t>
-      </w:r>
       <w:proofErr w:type="gramStart"/>
       <w:r>
-        <w:t>,daca</w:t>
+        <w:t>departe,daca</w:t>
       </w:r>
       <w:proofErr w:type="spellEnd"/>
       <w:proofErr w:type="gramEnd"/>
@@ -4136,15 +3929,7 @@
       </w:r>
       <w:proofErr w:type="spellEnd"/>
       <w:r>
-        <w:t xml:space="preserve"> </w:t>
-      </w:r>
-      <w:proofErr w:type="spellStart"/>
-      <w:r>
-        <w:t>ca</w:t>
-      </w:r>
-      <w:proofErr w:type="spellEnd"/>
-      <w:r>
-        <w:t xml:space="preserve"> stele nu se </w:t>
+        <w:t xml:space="preserve"> ca stele nu se </w:t>
       </w:r>
       <w:proofErr w:type="spellStart"/>
       <w:r>
@@ -4329,15 +4114,7 @@
       </w:r>
       <w:proofErr w:type="spellEnd"/>
       <w:r>
-        <w:t xml:space="preserve"> minge </w:t>
-      </w:r>
-      <w:proofErr w:type="spellStart"/>
-      <w:r>
-        <w:t>pe</w:t>
-      </w:r>
-      <w:proofErr w:type="spellEnd"/>
-      <w:r>
-        <w:t xml:space="preserve"> </w:t>
+        <w:t xml:space="preserve"> minge pe </w:t>
       </w:r>
       <w:proofErr w:type="spellStart"/>
       <w:r>
@@ -4449,12 +4226,9 @@
         <w:t xml:space="preserve"> </w:t>
       </w:r>
       <w:proofErr w:type="spellStart"/>
-      <w:r>
-        <w:t>mapei</w:t>
-      </w:r>
       <w:proofErr w:type="gramStart"/>
       <w:r>
-        <w:t>,fiecare</w:t>
+        <w:t>mapei,fiecare</w:t>
       </w:r>
       <w:proofErr w:type="spellEnd"/>
       <w:proofErr w:type="gramEnd"/>
@@ -4483,15 +4257,7 @@
       </w:r>
       <w:proofErr w:type="spellEnd"/>
       <w:r>
-        <w:t xml:space="preserve"> </w:t>
-      </w:r>
-      <w:proofErr w:type="spellStart"/>
-      <w:r>
-        <w:t>sunt</w:t>
-      </w:r>
-      <w:proofErr w:type="spellEnd"/>
-      <w:r>
-        <w:t xml:space="preserve"> </w:t>
+        <w:t xml:space="preserve"> sunt </w:t>
       </w:r>
       <w:proofErr w:type="spellStart"/>
       <w:r>
@@ -4499,15 +4265,7 @@
       </w:r>
       <w:proofErr w:type="spellEnd"/>
       <w:r>
-        <w:t xml:space="preserve"> </w:t>
-      </w:r>
-      <w:proofErr w:type="spellStart"/>
-      <w:r>
-        <w:t>ca</w:t>
-      </w:r>
-      <w:proofErr w:type="spellEnd"/>
-      <w:r>
-        <w:t xml:space="preserve"> 2 </w:t>
+        <w:t xml:space="preserve"> ca 2 </w:t>
       </w:r>
       <w:proofErr w:type="spellStart"/>
       <w:r>
@@ -4531,15 +4289,7 @@
       </w:r>
       <w:proofErr w:type="spellEnd"/>
       <w:r>
-        <w:t xml:space="preserve"> care </w:t>
-      </w:r>
-      <w:proofErr w:type="spellStart"/>
-      <w:r>
-        <w:t>sunt</w:t>
-      </w:r>
-      <w:proofErr w:type="spellEnd"/>
-      <w:r>
-        <w:t xml:space="preserve"> </w:t>
+        <w:t xml:space="preserve"> care sunt </w:t>
       </w:r>
       <w:proofErr w:type="spellStart"/>
       <w:r>
@@ -4600,7 +4350,7 @@
           <w:lang w:eastAsia="en-GB"/>
         </w:rPr>
         <w:drawing>
-          <wp:inline distT="0" distB="0" distL="0" distR="0" wp14:anchorId="7B2BEA97" wp14:editId="6AFB0D84">
+          <wp:inline distT="0" distB="0" distL="0" distR="0" wp14:anchorId="7AF078A6" wp14:editId="76517881">
             <wp:extent cx="5086350" cy="295275"/>
             <wp:effectExtent l="0" t="0" r="0" b="9525"/>
             <wp:docPr id="23" name="Picture 23"/>
@@ -4660,12 +4410,10 @@
         <w:t xml:space="preserve"> </w:t>
       </w:r>
       <w:proofErr w:type="spellStart"/>
-      <w:proofErr w:type="gramStart"/>
       <w:r>
         <w:t>este</w:t>
       </w:r>
       <w:proofErr w:type="spellEnd"/>
-      <w:proofErr w:type="gramEnd"/>
       <w:r>
         <w:t xml:space="preserve"> </w:t>
       </w:r>
@@ -4715,14 +4463,234 @@
         <w:spacing w:after="0"/>
       </w:pPr>
       <w:proofErr w:type="spellStart"/>
+      <w:r>
+        <w:t>doile</w:t>
+      </w:r>
+      <w:proofErr w:type="spellEnd"/>
+      <w:r>
+        <w:t xml:space="preserve"> </w:t>
+      </w:r>
+      <w:proofErr w:type="spellStart"/>
+      <w:r>
+        <w:t>reprezinta</w:t>
+      </w:r>
+      <w:proofErr w:type="spellEnd"/>
+      <w:r>
+        <w:t xml:space="preserve"> </w:t>
+      </w:r>
+      <w:proofErr w:type="spellStart"/>
+      <w:r>
+        <w:t>id’ul</w:t>
+      </w:r>
+      <w:proofErr w:type="spellEnd"/>
+      <w:r>
+        <w:t xml:space="preserve"> global </w:t>
+      </w:r>
+      <w:proofErr w:type="spellStart"/>
+      <w:r>
+        <w:t>acestor</w:t>
+      </w:r>
+      <w:proofErr w:type="spellEnd"/>
+      <w:r>
+        <w:t xml:space="preserve"> </w:t>
+      </w:r>
+      <w:proofErr w:type="spellStart"/>
       <w:proofErr w:type="gramStart"/>
       <w:r>
-        <w:t>doile</w:t>
-      </w:r>
-      <w:proofErr w:type="spellEnd"/>
+        <w:t>obiecte</w:t>
+      </w:r>
+      <w:proofErr w:type="spellEnd"/>
+      <w:r>
+        <w:t>(</w:t>
+      </w:r>
       <w:proofErr w:type="gramEnd"/>
       <w:r>
-        <w:t xml:space="preserve"> </w:t>
+        <w:t>50)</w:t>
+      </w:r>
+      <w:r>
+        <w:t xml:space="preserve"> din </w:t>
+      </w:r>
+      <w:proofErr w:type="spellStart"/>
+      <w:r>
+        <w:t>configuratia</w:t>
+      </w:r>
+      <w:proofErr w:type="spellEnd"/>
+      <w:r>
+        <w:t xml:space="preserve"> </w:t>
+      </w:r>
+      <w:proofErr w:type="spellStart"/>
+      <w:r>
+        <w:t>mapei</w:t>
+      </w:r>
+      <w:proofErr w:type="spellEnd"/>
+      <w:r>
+        <w:t>.</w:t>
+      </w:r>
+      <w:r>
+        <w:t xml:space="preserve"> </w:t>
+      </w:r>
+      <w:proofErr w:type="spellStart"/>
+      <w:r>
+        <w:t>Mapa</w:t>
+      </w:r>
+      <w:proofErr w:type="spellEnd"/>
+      <w:r>
+        <w:t xml:space="preserve"> </w:t>
+      </w:r>
+      <w:proofErr w:type="spellStart"/>
+      <w:r>
+        <w:t>este</w:t>
+      </w:r>
+      <w:proofErr w:type="spellEnd"/>
+      <w:r>
+        <w:t xml:space="preserve"> </w:t>
+      </w:r>
+      <w:proofErr w:type="spellStart"/>
+      <w:r>
+        <w:t>salvata</w:t>
+      </w:r>
+      <w:proofErr w:type="spellEnd"/>
+      <w:r>
+        <w:t xml:space="preserve"> </w:t>
+      </w:r>
+      <w:proofErr w:type="spellStart"/>
+      <w:r>
+        <w:t>informatul</w:t>
+      </w:r>
+      <w:proofErr w:type="spellEnd"/>
+      <w:r>
+        <w:t xml:space="preserve"> </w:t>
+      </w:r>
+      <w:r>
+        <w:t xml:space="preserve">son, </w:t>
+      </w:r>
+      <w:proofErr w:type="spellStart"/>
+      <w:r>
+        <w:t>iar</w:t>
+      </w:r>
+      <w:proofErr w:type="spellEnd"/>
+      <w:r>
+        <w:t xml:space="preserve"> </w:t>
+      </w:r>
+      <w:proofErr w:type="spellStart"/>
+      <w:r>
+        <w:t>framework’ul</w:t>
+      </w:r>
+      <w:proofErr w:type="spellEnd"/>
+      <w:r>
+        <w:t xml:space="preserve"> </w:t>
+      </w:r>
+      <w:proofErr w:type="spellStart"/>
+      <w:r>
+        <w:t>folosit</w:t>
+      </w:r>
+      <w:proofErr w:type="spellEnd"/>
+      <w:r>
+        <w:t xml:space="preserve"> are o </w:t>
+      </w:r>
+      <w:proofErr w:type="spellStart"/>
+      <w:r>
+        <w:t>intregrare</w:t>
+      </w:r>
+      <w:proofErr w:type="spellEnd"/>
+      <w:r>
+        <w:t xml:space="preserve"> </w:t>
+      </w:r>
+      <w:proofErr w:type="spellStart"/>
+      <w:r>
+        <w:t>buna</w:t>
+      </w:r>
+      <w:proofErr w:type="spellEnd"/>
+      <w:r>
+        <w:t xml:space="preserve"> cu </w:t>
+      </w:r>
+      <w:proofErr w:type="spellStart"/>
+      <w:r>
+        <w:t>aplicatia</w:t>
+      </w:r>
+      <w:proofErr w:type="spellEnd"/>
+      <w:r>
+        <w:t xml:space="preserve"> Tiled, din </w:t>
+      </w:r>
+      <w:proofErr w:type="spellStart"/>
+      <w:r>
+        <w:t>aceasta</w:t>
+      </w:r>
+      <w:proofErr w:type="spellEnd"/>
+      <w:r>
+        <w:t xml:space="preserve"> </w:t>
+      </w:r>
+      <w:proofErr w:type="spellStart"/>
+      <w:r>
+        <w:t>cauza</w:t>
+      </w:r>
+      <w:proofErr w:type="spellEnd"/>
+      <w:r>
+        <w:t xml:space="preserve"> </w:t>
+      </w:r>
+      <w:proofErr w:type="spellStart"/>
+      <w:r>
+        <w:t>putem</w:t>
+      </w:r>
+      <w:proofErr w:type="spellEnd"/>
+      <w:r>
+        <w:t xml:space="preserve"> </w:t>
+      </w:r>
+      <w:proofErr w:type="spellStart"/>
+      <w:r>
+        <w:t>citi</w:t>
+      </w:r>
+      <w:proofErr w:type="spellEnd"/>
+      <w:r>
+        <w:t xml:space="preserve"> </w:t>
+      </w:r>
+      <w:proofErr w:type="spellStart"/>
+      <w:r>
+        <w:t>aceste</w:t>
+      </w:r>
+      <w:proofErr w:type="spellEnd"/>
+      <w:r>
+        <w:t xml:space="preserve"> </w:t>
+      </w:r>
+      <w:proofErr w:type="spellStart"/>
+      <w:r>
+        <w:t>informatii</w:t>
+      </w:r>
+      <w:proofErr w:type="spellEnd"/>
+      <w:r>
+        <w:t xml:space="preserve"> direct </w:t>
+      </w:r>
+      <w:proofErr w:type="spellStart"/>
+      <w:r>
+        <w:t>prin</w:t>
+      </w:r>
+      <w:proofErr w:type="spellEnd"/>
+      <w:r>
+        <w:t xml:space="preserve"> </w:t>
+      </w:r>
+      <w:proofErr w:type="spellStart"/>
+      <w:r>
+        <w:t>intermediul</w:t>
+      </w:r>
+      <w:proofErr w:type="spellEnd"/>
+      <w:r>
+        <w:t xml:space="preserve"> </w:t>
+      </w:r>
+      <w:proofErr w:type="spellStart"/>
+      <w:r>
+        <w:t>acestei</w:t>
+      </w:r>
+      <w:proofErr w:type="spellEnd"/>
+      <w:r>
+        <w:t xml:space="preserve"> </w:t>
+      </w:r>
+      <w:proofErr w:type="spellStart"/>
+      <w:r>
+        <w:t>functii</w:t>
+      </w:r>
+      <w:proofErr w:type="spellEnd"/>
+      <w:r>
+        <w:t xml:space="preserve">. ‘star’ </w:t>
       </w:r>
       <w:proofErr w:type="spellStart"/>
       <w:r>
@@ -4738,11 +4706,35 @@
       </w:r>
       <w:proofErr w:type="spellEnd"/>
       <w:r>
-        <w:t xml:space="preserve"> global </w:t>
-      </w:r>
-      <w:proofErr w:type="spellStart"/>
-      <w:r>
-        <w:t>acestor</w:t>
+        <w:t xml:space="preserve"> </w:t>
+      </w:r>
+      <w:proofErr w:type="spellStart"/>
+      <w:r>
+        <w:t>imagnii</w:t>
+      </w:r>
+      <w:proofErr w:type="spellEnd"/>
+      <w:r>
+        <w:t xml:space="preserve"> </w:t>
+      </w:r>
+      <w:proofErr w:type="spellStart"/>
+      <w:r>
+        <w:t>ce</w:t>
+      </w:r>
+      <w:proofErr w:type="spellEnd"/>
+      <w:r>
+        <w:t xml:space="preserve"> or </w:t>
+      </w:r>
+      <w:proofErr w:type="spellStart"/>
+      <w:r>
+        <w:t>reprezenta</w:t>
+      </w:r>
+      <w:proofErr w:type="spellEnd"/>
+      <w:r>
+        <w:t xml:space="preserve"> </w:t>
+      </w:r>
+      <w:proofErr w:type="spellStart"/>
+      <w:r>
+        <w:t>aceste</w:t>
       </w:r>
       <w:proofErr w:type="spellEnd"/>
       <w:r>
@@ -4754,33 +4746,99 @@
       </w:r>
       <w:proofErr w:type="spellEnd"/>
       <w:r>
-        <w:t>(50)</w:t>
-      </w:r>
-      <w:r>
-        <w:t xml:space="preserve"> din </w:t>
-      </w:r>
-      <w:proofErr w:type="spellStart"/>
-      <w:r>
-        <w:t>configuratia</w:t>
-      </w:r>
-      <w:proofErr w:type="spellEnd"/>
-      <w:r>
-        <w:t xml:space="preserve"> </w:t>
-      </w:r>
-      <w:proofErr w:type="spellStart"/>
-      <w:r>
-        <w:t>mapei</w:t>
-      </w:r>
-      <w:proofErr w:type="spellEnd"/>
-      <w:r>
-        <w:t>.</w:t>
-      </w:r>
-      <w:r>
-        <w:t xml:space="preserve"> </w:t>
-      </w:r>
-      <w:proofErr w:type="spellStart"/>
-      <w:r>
-        <w:t>Mapa</w:t>
+        <w:t xml:space="preserve"> on </w:t>
+      </w:r>
+      <w:proofErr w:type="spellStart"/>
+      <w:r>
+        <w:t>joc</w:t>
+      </w:r>
+      <w:proofErr w:type="spellEnd"/>
+      <w:r>
+        <w:t xml:space="preserve">. </w:t>
+      </w:r>
+      <w:proofErr w:type="spellStart"/>
+      <w:r>
+        <w:t>Cand</w:t>
+      </w:r>
+      <w:proofErr w:type="spellEnd"/>
+      <w:r>
+        <w:t xml:space="preserve"> </w:t>
+      </w:r>
+      <w:proofErr w:type="spellStart"/>
+      <w:r>
+        <w:t>playerul</w:t>
+      </w:r>
+      <w:proofErr w:type="spellEnd"/>
+      <w:r>
+        <w:t xml:space="preserve"> </w:t>
+      </w:r>
+      <w:proofErr w:type="spellStart"/>
+      <w:r>
+        <w:t>atinca</w:t>
+      </w:r>
+      <w:proofErr w:type="spellEnd"/>
+      <w:r>
+        <w:t xml:space="preserve"> </w:t>
+      </w:r>
+      <w:proofErr w:type="spellStart"/>
+      <w:r>
+        <w:t>steua</w:t>
+      </w:r>
+      <w:proofErr w:type="spellEnd"/>
+      <w:r>
+        <w:t xml:space="preserve"> </w:t>
+      </w:r>
+      <w:proofErr w:type="spellStart"/>
+      <w:r>
+        <w:t>galbene</w:t>
+      </w:r>
+      <w:proofErr w:type="spellEnd"/>
+      <w:r>
+        <w:t xml:space="preserve"> </w:t>
+      </w:r>
+      <w:proofErr w:type="spellStart"/>
+      <w:r>
+        <w:t>ia</w:t>
+      </w:r>
+      <w:proofErr w:type="spellEnd"/>
+      <w:r>
+        <w:t xml:space="preserve"> </w:t>
+      </w:r>
+      <w:proofErr w:type="spellStart"/>
+      <w:r>
+        <w:t>dispare</w:t>
+      </w:r>
+      <w:proofErr w:type="spellEnd"/>
+      <w:r>
+        <w:t xml:space="preserve"> </w:t>
+      </w:r>
+      <w:proofErr w:type="spellStart"/>
+      <w:r>
+        <w:t>si</w:t>
+      </w:r>
+      <w:proofErr w:type="spellEnd"/>
+      <w:r>
+        <w:t xml:space="preserve"> un </w:t>
+      </w:r>
+      <w:proofErr w:type="spellStart"/>
+      <w:r>
+        <w:t>punct</w:t>
+      </w:r>
+      <w:proofErr w:type="spellEnd"/>
+      <w:r>
+        <w:t xml:space="preserve"> se </w:t>
+      </w:r>
+      <w:proofErr w:type="spellStart"/>
+      <w:r>
+        <w:t>aduna</w:t>
+      </w:r>
+      <w:proofErr w:type="spellEnd"/>
+      <w:r>
+        <w:t xml:space="preserve"> la </w:t>
+      </w:r>
+      <w:proofErr w:type="spellStart"/>
+      <w:r>
+        <w:t>scorul</w:t>
       </w:r>
       <w:proofErr w:type="spellEnd"/>
       <w:r>
@@ -4789,330 +4847,10 @@
       <w:proofErr w:type="spellStart"/>
       <w:proofErr w:type="gramStart"/>
       <w:r>
-        <w:t>este</w:t>
+        <w:t>total.Acest</w:t>
       </w:r>
       <w:proofErr w:type="spellEnd"/>
       <w:proofErr w:type="gramEnd"/>
-      <w:r>
-        <w:t xml:space="preserve"> </w:t>
-      </w:r>
-      <w:proofErr w:type="spellStart"/>
-      <w:r>
-        <w:t>salvata</w:t>
-      </w:r>
-      <w:proofErr w:type="spellEnd"/>
-      <w:r>
-        <w:t xml:space="preserve"> </w:t>
-      </w:r>
-      <w:proofErr w:type="spellStart"/>
-      <w:r>
-        <w:t>informatul</w:t>
-      </w:r>
-      <w:proofErr w:type="spellEnd"/>
-      <w:r>
-        <w:t xml:space="preserve"> </w:t>
-      </w:r>
-      <w:r>
-        <w:t xml:space="preserve">son, </w:t>
-      </w:r>
-      <w:proofErr w:type="spellStart"/>
-      <w:r>
-        <w:t>iar</w:t>
-      </w:r>
-      <w:proofErr w:type="spellEnd"/>
-      <w:r>
-        <w:t xml:space="preserve"> </w:t>
-      </w:r>
-      <w:proofErr w:type="spellStart"/>
-      <w:r>
-        <w:t>framework’ul</w:t>
-      </w:r>
-      <w:proofErr w:type="spellEnd"/>
-      <w:r>
-        <w:t xml:space="preserve"> </w:t>
-      </w:r>
-      <w:proofErr w:type="spellStart"/>
-      <w:r>
-        <w:t>folosit</w:t>
-      </w:r>
-      <w:proofErr w:type="spellEnd"/>
-      <w:r>
-        <w:t xml:space="preserve"> are o </w:t>
-      </w:r>
-      <w:proofErr w:type="spellStart"/>
-      <w:r>
-        <w:t>intregrare</w:t>
-      </w:r>
-      <w:proofErr w:type="spellEnd"/>
-      <w:r>
-        <w:t xml:space="preserve"> </w:t>
-      </w:r>
-      <w:proofErr w:type="spellStart"/>
-      <w:r>
-        <w:t>buna</w:t>
-      </w:r>
-      <w:proofErr w:type="spellEnd"/>
-      <w:r>
-        <w:t xml:space="preserve"> cu </w:t>
-      </w:r>
-      <w:proofErr w:type="spellStart"/>
-      <w:r>
-        <w:t>aplicatia</w:t>
-      </w:r>
-      <w:proofErr w:type="spellEnd"/>
-      <w:r>
-        <w:t xml:space="preserve"> Tiled, din </w:t>
-      </w:r>
-      <w:proofErr w:type="spellStart"/>
-      <w:r>
-        <w:t>aceasta</w:t>
-      </w:r>
-      <w:proofErr w:type="spellEnd"/>
-      <w:r>
-        <w:t xml:space="preserve"> </w:t>
-      </w:r>
-      <w:proofErr w:type="spellStart"/>
-      <w:r>
-        <w:t>cauza</w:t>
-      </w:r>
-      <w:proofErr w:type="spellEnd"/>
-      <w:r>
-        <w:t xml:space="preserve"> </w:t>
-      </w:r>
-      <w:proofErr w:type="spellStart"/>
-      <w:r>
-        <w:t>putem</w:t>
-      </w:r>
-      <w:proofErr w:type="spellEnd"/>
-      <w:r>
-        <w:t xml:space="preserve"> </w:t>
-      </w:r>
-      <w:proofErr w:type="spellStart"/>
-      <w:r>
-        <w:t>citi</w:t>
-      </w:r>
-      <w:proofErr w:type="spellEnd"/>
-      <w:r>
-        <w:t xml:space="preserve"> </w:t>
-      </w:r>
-      <w:proofErr w:type="spellStart"/>
-      <w:r>
-        <w:t>aceste</w:t>
-      </w:r>
-      <w:proofErr w:type="spellEnd"/>
-      <w:r>
-        <w:t xml:space="preserve"> </w:t>
-      </w:r>
-      <w:proofErr w:type="spellStart"/>
-      <w:r>
-        <w:t>informatii</w:t>
-      </w:r>
-      <w:proofErr w:type="spellEnd"/>
-      <w:r>
-        <w:t xml:space="preserve"> direct </w:t>
-      </w:r>
-      <w:proofErr w:type="spellStart"/>
-      <w:r>
-        <w:t>prin</w:t>
-      </w:r>
-      <w:proofErr w:type="spellEnd"/>
-      <w:r>
-        <w:t xml:space="preserve"> </w:t>
-      </w:r>
-      <w:proofErr w:type="spellStart"/>
-      <w:r>
-        <w:t>intermediul</w:t>
-      </w:r>
-      <w:proofErr w:type="spellEnd"/>
-      <w:r>
-        <w:t xml:space="preserve"> </w:t>
-      </w:r>
-      <w:proofErr w:type="spellStart"/>
-      <w:r>
-        <w:t>acestei</w:t>
-      </w:r>
-      <w:proofErr w:type="spellEnd"/>
-      <w:r>
-        <w:t xml:space="preserve"> </w:t>
-      </w:r>
-      <w:proofErr w:type="spellStart"/>
-      <w:r>
-        <w:t>functii</w:t>
-      </w:r>
-      <w:proofErr w:type="spellEnd"/>
-      <w:r>
-        <w:t>. ‘</w:t>
-      </w:r>
-      <w:proofErr w:type="gramStart"/>
-      <w:r>
-        <w:t>star</w:t>
-      </w:r>
-      <w:proofErr w:type="gramEnd"/>
-      <w:r>
-        <w:t xml:space="preserve">’ </w:t>
-      </w:r>
-      <w:proofErr w:type="spellStart"/>
-      <w:r>
-        <w:t>reprezinta</w:t>
-      </w:r>
-      <w:proofErr w:type="spellEnd"/>
-      <w:r>
-        <w:t xml:space="preserve"> </w:t>
-      </w:r>
-      <w:proofErr w:type="spellStart"/>
-      <w:r>
-        <w:t>id’ul</w:t>
-      </w:r>
-      <w:proofErr w:type="spellEnd"/>
-      <w:r>
-        <w:t xml:space="preserve"> </w:t>
-      </w:r>
-      <w:proofErr w:type="spellStart"/>
-      <w:r>
-        <w:t>imagnii</w:t>
-      </w:r>
-      <w:proofErr w:type="spellEnd"/>
-      <w:r>
-        <w:t xml:space="preserve"> </w:t>
-      </w:r>
-      <w:proofErr w:type="spellStart"/>
-      <w:r>
-        <w:t>ce</w:t>
-      </w:r>
-      <w:proofErr w:type="spellEnd"/>
-      <w:r>
-        <w:t xml:space="preserve"> or </w:t>
-      </w:r>
-      <w:proofErr w:type="spellStart"/>
-      <w:r>
-        <w:t>reprezenta</w:t>
-      </w:r>
-      <w:proofErr w:type="spellEnd"/>
-      <w:r>
-        <w:t xml:space="preserve"> </w:t>
-      </w:r>
-      <w:proofErr w:type="spellStart"/>
-      <w:r>
-        <w:t>aceste</w:t>
-      </w:r>
-      <w:proofErr w:type="spellEnd"/>
-      <w:r>
-        <w:t xml:space="preserve"> </w:t>
-      </w:r>
-      <w:proofErr w:type="spellStart"/>
-      <w:r>
-        <w:t>obiecte</w:t>
-      </w:r>
-      <w:proofErr w:type="spellEnd"/>
-      <w:r>
-        <w:t xml:space="preserve"> on </w:t>
-      </w:r>
-      <w:proofErr w:type="spellStart"/>
-      <w:r>
-        <w:t>joc</w:t>
-      </w:r>
-      <w:proofErr w:type="spellEnd"/>
-      <w:r>
-        <w:t>.</w:t>
-      </w:r>
-      <w:r>
-        <w:t xml:space="preserve"> </w:t>
-      </w:r>
-      <w:proofErr w:type="spellStart"/>
-      <w:r>
-        <w:t>Cand</w:t>
-      </w:r>
-      <w:proofErr w:type="spellEnd"/>
-      <w:r>
-        <w:t xml:space="preserve"> </w:t>
-      </w:r>
-      <w:proofErr w:type="spellStart"/>
-      <w:r>
-        <w:t>playerul</w:t>
-      </w:r>
-      <w:proofErr w:type="spellEnd"/>
-      <w:r>
-        <w:t xml:space="preserve"> </w:t>
-      </w:r>
-      <w:proofErr w:type="spellStart"/>
-      <w:r>
-        <w:t>atinca</w:t>
-      </w:r>
-      <w:proofErr w:type="spellEnd"/>
-      <w:r>
-        <w:t xml:space="preserve"> </w:t>
-      </w:r>
-      <w:proofErr w:type="spellStart"/>
-      <w:r>
-        <w:t>steua</w:t>
-      </w:r>
-      <w:proofErr w:type="spellEnd"/>
-      <w:r>
-        <w:t xml:space="preserve"> </w:t>
-      </w:r>
-      <w:proofErr w:type="spellStart"/>
-      <w:r>
-        <w:t>galbene</w:t>
-      </w:r>
-      <w:proofErr w:type="spellEnd"/>
-      <w:r>
-        <w:t xml:space="preserve"> </w:t>
-      </w:r>
-      <w:proofErr w:type="spellStart"/>
-      <w:proofErr w:type="gramStart"/>
-      <w:r>
-        <w:t>ia</w:t>
-      </w:r>
-      <w:proofErr w:type="spellEnd"/>
-      <w:proofErr w:type="gramEnd"/>
-      <w:r>
-        <w:t xml:space="preserve"> </w:t>
-      </w:r>
-      <w:proofErr w:type="spellStart"/>
-      <w:r>
-        <w:t>dispare</w:t>
-      </w:r>
-      <w:proofErr w:type="spellEnd"/>
-      <w:r>
-        <w:t xml:space="preserve"> </w:t>
-      </w:r>
-      <w:proofErr w:type="spellStart"/>
-      <w:r>
-        <w:t>si</w:t>
-      </w:r>
-      <w:proofErr w:type="spellEnd"/>
-      <w:r>
-        <w:t xml:space="preserve"> un </w:t>
-      </w:r>
-      <w:proofErr w:type="spellStart"/>
-      <w:r>
-        <w:t>punct</w:t>
-      </w:r>
-      <w:proofErr w:type="spellEnd"/>
-      <w:r>
-        <w:t xml:space="preserve"> se </w:t>
-      </w:r>
-      <w:proofErr w:type="spellStart"/>
-      <w:r>
-        <w:t>aduna</w:t>
-      </w:r>
-      <w:proofErr w:type="spellEnd"/>
-      <w:r>
-        <w:t xml:space="preserve"> la </w:t>
-      </w:r>
-      <w:proofErr w:type="spellStart"/>
-      <w:r>
-        <w:t>scorul</w:t>
-      </w:r>
-      <w:proofErr w:type="spellEnd"/>
-      <w:r>
-        <w:t xml:space="preserve"> </w:t>
-      </w:r>
-      <w:proofErr w:type="spellStart"/>
-      <w:r>
-        <w:t>total.Acest</w:t>
-      </w:r>
-      <w:proofErr w:type="spellEnd"/>
       <w:r>
         <w:t xml:space="preserve"> </w:t>
       </w:r>
@@ -5188,7 +4926,7 @@
           <w:lang w:eastAsia="en-GB"/>
         </w:rPr>
         <w:drawing>
-          <wp:inline distT="0" distB="0" distL="0" distR="0" wp14:anchorId="536DC747" wp14:editId="51E6CBE4">
+          <wp:inline distT="0" distB="0" distL="0" distR="0" wp14:anchorId="2E88E4FA" wp14:editId="54C504E4">
             <wp:extent cx="5731510" cy="186055"/>
             <wp:effectExtent l="0" t="0" r="2540" b="4445"/>
             <wp:docPr id="26" name="Picture 26"/>
@@ -5266,7 +5004,7 @@
           <w:lang w:eastAsia="en-GB"/>
         </w:rPr>
         <w:drawing>
-          <wp:inline distT="0" distB="0" distL="0" distR="0" wp14:anchorId="1D156419" wp14:editId="219C3700">
+          <wp:inline distT="0" distB="0" distL="0" distR="0" wp14:anchorId="25596FE7" wp14:editId="7326B8EC">
             <wp:extent cx="3038475" cy="1209675"/>
             <wp:effectExtent l="0" t="0" r="9525" b="9525"/>
             <wp:docPr id="27" name="Picture 27"/>
@@ -5388,12 +5126,10 @@
         <w:t xml:space="preserve"> </w:t>
       </w:r>
       <w:proofErr w:type="spellStart"/>
-      <w:proofErr w:type="gramStart"/>
       <w:r>
         <w:t>este</w:t>
       </w:r>
       <w:proofErr w:type="spellEnd"/>
-      <w:proofErr w:type="gramEnd"/>
       <w:r>
         <w:t xml:space="preserve"> </w:t>
       </w:r>
@@ -5438,12 +5174,10 @@
         <w:t xml:space="preserve"> </w:t>
       </w:r>
       <w:proofErr w:type="spellStart"/>
-      <w:proofErr w:type="gramStart"/>
       <w:r>
         <w:t>jos</w:t>
       </w:r>
       <w:proofErr w:type="spellEnd"/>
-      <w:proofErr w:type="gramEnd"/>
       <w:r>
         <w:t xml:space="preserve"> </w:t>
       </w:r>
@@ -5461,15 +5195,7 @@
       </w:r>
       <w:proofErr w:type="spellEnd"/>
       <w:r>
-        <w:t xml:space="preserve"> </w:t>
-      </w:r>
-      <w:proofErr w:type="spellStart"/>
-      <w:r>
-        <w:t>sunt</w:t>
-      </w:r>
-      <w:proofErr w:type="spellEnd"/>
-      <w:r>
-        <w:t xml:space="preserve"> la </w:t>
+        <w:t xml:space="preserve"> sunt la </w:t>
       </w:r>
       <w:proofErr w:type="spellStart"/>
       <w:r>
@@ -5581,15 +5307,7 @@
       </w:r>
       <w:proofErr w:type="spellEnd"/>
       <w:r>
-        <w:t xml:space="preserve"> </w:t>
-      </w:r>
-      <w:proofErr w:type="spellStart"/>
-      <w:r>
-        <w:t>ca</w:t>
-      </w:r>
-      <w:proofErr w:type="spellEnd"/>
-      <w:r>
-        <w:t xml:space="preserve"> </w:t>
+        <w:t xml:space="preserve"> ca </w:t>
       </w:r>
       <w:proofErr w:type="spellStart"/>
       <w:r>
@@ -5597,15 +5315,7 @@
       </w:r>
       <w:proofErr w:type="spellEnd"/>
       <w:r>
-        <w:t xml:space="preserve"> </w:t>
-      </w:r>
-      <w:proofErr w:type="spellStart"/>
-      <w:r>
-        <w:t>sunt</w:t>
-      </w:r>
-      <w:proofErr w:type="spellEnd"/>
-      <w:r>
-        <w:t xml:space="preserve"> in </w:t>
+        <w:t xml:space="preserve"> sunt in </w:t>
       </w:r>
       <w:proofErr w:type="spellStart"/>
       <w:r>
@@ -5650,7 +5360,7 @@
           <w:lang w:eastAsia="en-GB"/>
         </w:rPr>
         <w:drawing>
-          <wp:inline distT="0" distB="0" distL="0" distR="0" wp14:anchorId="094C7D62" wp14:editId="5672BD51">
+          <wp:inline distT="0" distB="0" distL="0" distR="0" wp14:anchorId="2F9124EE" wp14:editId="6E428737">
             <wp:extent cx="1737732" cy="1295400"/>
             <wp:effectExtent l="0" t="0" r="0" b="0"/>
             <wp:docPr id="22" name="Picture 22"/>
@@ -5698,7 +5408,7 @@
           <w:lang w:eastAsia="en-GB"/>
         </w:rPr>
         <w:drawing>
-          <wp:inline distT="0" distB="0" distL="0" distR="0" wp14:anchorId="0AD5A66B" wp14:editId="415E101E">
+          <wp:inline distT="0" distB="0" distL="0" distR="0" wp14:anchorId="094A3122" wp14:editId="7E4BAB68">
             <wp:extent cx="1394743" cy="1600200"/>
             <wp:effectExtent l="0" t="0" r="0" b="0"/>
             <wp:docPr id="25" name="Picture 25"/>
@@ -5746,7 +5456,7 @@
           <w:lang w:eastAsia="en-GB"/>
         </w:rPr>
         <w:drawing>
-          <wp:inline distT="0" distB="0" distL="0" distR="0">
+          <wp:inline distT="0" distB="0" distL="0" distR="0" wp14:anchorId="37FBAE9E" wp14:editId="4D66A45C">
             <wp:extent cx="1202690" cy="1112520"/>
             <wp:effectExtent l="0" t="0" r="0" b="0"/>
             <wp:docPr id="21" name="Picture 21"/>
@@ -5851,15 +5561,7 @@
       </w:r>
       <w:proofErr w:type="spellEnd"/>
       <w:r>
-        <w:t xml:space="preserve"> </w:t>
-      </w:r>
-      <w:proofErr w:type="spellStart"/>
-      <w:r>
-        <w:t>ca</w:t>
-      </w:r>
-      <w:proofErr w:type="spellEnd"/>
-      <w:r>
-        <w:t xml:space="preserve"> </w:t>
+        <w:t xml:space="preserve"> ca </w:t>
       </w:r>
       <w:proofErr w:type="spellStart"/>
       <w:r>
@@ -5944,7 +5646,7 @@
           <w:lang w:eastAsia="en-GB"/>
         </w:rPr>
         <w:drawing>
-          <wp:inline distT="0" distB="0" distL="0" distR="0" wp14:anchorId="41B8E676" wp14:editId="4D439721">
+          <wp:inline distT="0" distB="0" distL="0" distR="0" wp14:anchorId="75BC49C4" wp14:editId="5366D711">
             <wp:extent cx="2740660" cy="1013381"/>
             <wp:effectExtent l="0" t="0" r="2540" b="0"/>
             <wp:docPr id="28" name="Picture 28"/>
@@ -5985,7 +5687,7 @@
           <w:lang w:eastAsia="en-GB"/>
         </w:rPr>
         <w:drawing>
-          <wp:inline distT="0" distB="0" distL="0" distR="0" wp14:anchorId="13C0E102" wp14:editId="7A27E19E">
+          <wp:inline distT="0" distB="0" distL="0" distR="0" wp14:anchorId="2B55928D" wp14:editId="0CE3E9DE">
             <wp:extent cx="2887980" cy="1022360"/>
             <wp:effectExtent l="0" t="0" r="7620" b="6350"/>
             <wp:docPr id="29" name="Picture 29"/>
@@ -6087,165 +5789,149 @@
       </w:r>
       <w:proofErr w:type="spellEnd"/>
       <w:r>
+        <w:t xml:space="preserve">, pe </w:t>
+      </w:r>
+      <w:proofErr w:type="spellStart"/>
+      <w:r>
+        <w:t>cand</w:t>
+      </w:r>
+      <w:proofErr w:type="spellEnd"/>
+      <w:r>
+        <w:t xml:space="preserve"> la </w:t>
+      </w:r>
+      <w:proofErr w:type="spellStart"/>
+      <w:r>
+        <w:t>acea</w:t>
+      </w:r>
+      <w:proofErr w:type="spellEnd"/>
+      <w:r>
+        <w:t xml:space="preserve"> de </w:t>
+      </w:r>
+      <w:proofErr w:type="spellStart"/>
+      <w:r>
+        <w:t>dimensiune</w:t>
+      </w:r>
+      <w:proofErr w:type="spellEnd"/>
+      <w:r>
+        <w:t xml:space="preserve"> ii </w:t>
+      </w:r>
+      <w:proofErr w:type="spellStart"/>
+      <w:r>
+        <w:t>schimbat</w:t>
+      </w:r>
+      <w:proofErr w:type="spellEnd"/>
+      <w:r>
+        <w:t xml:space="preserve"> </w:t>
+      </w:r>
+      <w:proofErr w:type="spellStart"/>
+      <w:r>
+        <w:t>textura</w:t>
+      </w:r>
+      <w:proofErr w:type="spellEnd"/>
+      <w:r>
+        <w:t xml:space="preserve"> pe o minge </w:t>
+      </w:r>
+      <w:proofErr w:type="spellStart"/>
+      <w:r>
+        <w:t>mai</w:t>
+      </w:r>
+      <w:proofErr w:type="spellEnd"/>
+      <w:r>
+        <w:t xml:space="preserve"> mare, </w:t>
+      </w:r>
+      <w:proofErr w:type="spellStart"/>
+      <w:r>
+        <w:t>si</w:t>
+      </w:r>
+      <w:proofErr w:type="spellEnd"/>
+      <w:r>
+        <w:t xml:space="preserve"> </w:t>
+      </w:r>
+      <w:proofErr w:type="spellStart"/>
+      <w:r>
+        <w:t>deaseamea</w:t>
+      </w:r>
+      <w:proofErr w:type="spellEnd"/>
+      <w:r>
+        <w:t xml:space="preserve"> </w:t>
+      </w:r>
+      <w:proofErr w:type="spellStart"/>
+      <w:r>
+        <w:t>corpul</w:t>
+      </w:r>
+      <w:proofErr w:type="spellEnd"/>
+      <w:r>
+        <w:t xml:space="preserve"> </w:t>
+      </w:r>
+      <w:proofErr w:type="spellStart"/>
+      <w:r>
+        <w:t>obiectul</w:t>
+      </w:r>
+      <w:proofErr w:type="spellEnd"/>
+      <w:r>
+        <w:t xml:space="preserve"> se </w:t>
+      </w:r>
+      <w:proofErr w:type="spellStart"/>
+      <w:r>
+        <w:t>mareste</w:t>
+      </w:r>
+      <w:proofErr w:type="spellEnd"/>
+      <w:r>
+        <w:t xml:space="preserve"> la </w:t>
+      </w:r>
+      <w:proofErr w:type="spellStart"/>
+      <w:r>
+        <w:t>dimesiunea</w:t>
+      </w:r>
+      <w:proofErr w:type="spellEnd"/>
+      <w:r>
+        <w:t xml:space="preserve"> exacta a </w:t>
+      </w:r>
+      <w:proofErr w:type="spellStart"/>
+      <w:r>
+        <w:t>texturii</w:t>
+      </w:r>
+      <w:proofErr w:type="spellEnd"/>
+      <w:r>
+        <w:t>.</w:t>
+      </w:r>
+      <w:r>
+        <w:t xml:space="preserve"> </w:t>
+      </w:r>
+      <w:proofErr w:type="spellStart"/>
+      <w:r>
+        <w:t>Pentru</w:t>
+      </w:r>
+      <w:proofErr w:type="spellEnd"/>
+      <w:r>
+        <w:t xml:space="preserve"> </w:t>
+      </w:r>
+      <w:proofErr w:type="spellStart"/>
+      <w:r>
+        <w:t>inamici</w:t>
+      </w:r>
+      <w:proofErr w:type="spellEnd"/>
+      <w:r>
+        <w:t xml:space="preserve"> am </w:t>
+      </w:r>
+      <w:proofErr w:type="spellStart"/>
+      <w:r>
+        <w:t>creat</w:t>
+      </w:r>
+      <w:proofErr w:type="spellEnd"/>
+      <w:r>
+        <w:t xml:space="preserve"> o </w:t>
+      </w:r>
+      <w:proofErr w:type="spellStart"/>
+      <w:r>
+        <w:t>clasa</w:t>
+      </w:r>
+      <w:proofErr w:type="spellEnd"/>
+      <w:r>
         <w:t xml:space="preserve">, </w:t>
       </w:r>
       <w:proofErr w:type="spellStart"/>
       <w:r>
-        <w:t>pe</w:t>
-      </w:r>
-      <w:proofErr w:type="spellEnd"/>
-      <w:r>
-        <w:t xml:space="preserve"> </w:t>
-      </w:r>
-      <w:proofErr w:type="spellStart"/>
-      <w:r>
-        <w:t>cand</w:t>
-      </w:r>
-      <w:proofErr w:type="spellEnd"/>
-      <w:r>
-        <w:t xml:space="preserve"> la </w:t>
-      </w:r>
-      <w:proofErr w:type="spellStart"/>
-      <w:r>
-        <w:t>acea</w:t>
-      </w:r>
-      <w:proofErr w:type="spellEnd"/>
-      <w:r>
-        <w:t xml:space="preserve"> de </w:t>
-      </w:r>
-      <w:proofErr w:type="spellStart"/>
-      <w:r>
-        <w:t>dimensiune</w:t>
-      </w:r>
-      <w:proofErr w:type="spellEnd"/>
-      <w:r>
-        <w:t xml:space="preserve"> ii </w:t>
-      </w:r>
-      <w:proofErr w:type="spellStart"/>
-      <w:r>
-        <w:t>schimbat</w:t>
-      </w:r>
-      <w:proofErr w:type="spellEnd"/>
-      <w:r>
-        <w:t xml:space="preserve"> </w:t>
-      </w:r>
-      <w:proofErr w:type="spellStart"/>
-      <w:r>
-        <w:t>textura</w:t>
-      </w:r>
-      <w:proofErr w:type="spellEnd"/>
-      <w:r>
-        <w:t xml:space="preserve"> </w:t>
-      </w:r>
-      <w:proofErr w:type="spellStart"/>
-      <w:r>
-        <w:t>pe</w:t>
-      </w:r>
-      <w:proofErr w:type="spellEnd"/>
-      <w:r>
-        <w:t xml:space="preserve"> o minge </w:t>
-      </w:r>
-      <w:proofErr w:type="spellStart"/>
-      <w:r>
-        <w:t>mai</w:t>
-      </w:r>
-      <w:proofErr w:type="spellEnd"/>
-      <w:r>
-        <w:t xml:space="preserve"> mare, </w:t>
-      </w:r>
-      <w:proofErr w:type="spellStart"/>
-      <w:r>
-        <w:t>si</w:t>
-      </w:r>
-      <w:proofErr w:type="spellEnd"/>
-      <w:r>
-        <w:t xml:space="preserve"> </w:t>
-      </w:r>
-      <w:proofErr w:type="spellStart"/>
-      <w:r>
-        <w:t>deaseamea</w:t>
-      </w:r>
-      <w:proofErr w:type="spellEnd"/>
-      <w:r>
-        <w:t xml:space="preserve"> </w:t>
-      </w:r>
-      <w:proofErr w:type="spellStart"/>
-      <w:r>
-        <w:t>corpul</w:t>
-      </w:r>
-      <w:proofErr w:type="spellEnd"/>
-      <w:r>
-        <w:t xml:space="preserve"> </w:t>
-      </w:r>
-      <w:proofErr w:type="spellStart"/>
-      <w:r>
-        <w:t>obiectul</w:t>
-      </w:r>
-      <w:proofErr w:type="spellEnd"/>
-      <w:r>
-        <w:t xml:space="preserve"> se </w:t>
-      </w:r>
-      <w:proofErr w:type="spellStart"/>
-      <w:r>
-        <w:t>mareste</w:t>
-      </w:r>
-      <w:proofErr w:type="spellEnd"/>
-      <w:r>
-        <w:t xml:space="preserve"> la </w:t>
-      </w:r>
-      <w:proofErr w:type="spellStart"/>
-      <w:r>
-        <w:t>dimesiunea</w:t>
-      </w:r>
-      <w:proofErr w:type="spellEnd"/>
-      <w:r>
-        <w:t xml:space="preserve"> exacta a </w:t>
-      </w:r>
-      <w:proofErr w:type="spellStart"/>
-      <w:r>
-        <w:t>texturii</w:t>
-      </w:r>
-      <w:proofErr w:type="spellEnd"/>
-      <w:r>
-        <w:t>.</w:t>
-      </w:r>
-      <w:r>
-        <w:t xml:space="preserve"> </w:t>
-      </w:r>
-      <w:proofErr w:type="spellStart"/>
-      <w:r>
-        <w:t>Pentru</w:t>
-      </w:r>
-      <w:proofErr w:type="spellEnd"/>
-      <w:r>
-        <w:t xml:space="preserve"> </w:t>
-      </w:r>
-      <w:proofErr w:type="spellStart"/>
-      <w:r>
-        <w:t>inamici</w:t>
-      </w:r>
-      <w:proofErr w:type="spellEnd"/>
-      <w:r>
-        <w:t xml:space="preserve"> am </w:t>
-      </w:r>
-      <w:proofErr w:type="spellStart"/>
-      <w:r>
-        <w:t>creat</w:t>
-      </w:r>
-      <w:proofErr w:type="spellEnd"/>
-      <w:r>
-        <w:t xml:space="preserve"> o </w:t>
-      </w:r>
-      <w:proofErr w:type="spellStart"/>
-      <w:r>
-        <w:t>clasa</w:t>
-      </w:r>
-      <w:proofErr w:type="spellEnd"/>
-      <w:r>
-        <w:t xml:space="preserve">, </w:t>
-      </w:r>
-      <w:proofErr w:type="spellStart"/>
-      <w:r>
         <w:t>unde</w:t>
       </w:r>
       <w:proofErr w:type="spellEnd"/>
@@ -6301,12 +5987,10 @@
         <w:t xml:space="preserve"> care </w:t>
       </w:r>
       <w:proofErr w:type="spellStart"/>
-      <w:proofErr w:type="gramStart"/>
       <w:r>
         <w:t>il</w:t>
       </w:r>
       <w:proofErr w:type="spellEnd"/>
-      <w:proofErr w:type="gramEnd"/>
       <w:r>
         <w:t xml:space="preserve"> v-a </w:t>
       </w:r>
@@ -6375,7 +6059,7 @@
           <w:lang w:eastAsia="en-GB"/>
         </w:rPr>
         <w:drawing>
-          <wp:inline distT="0" distB="0" distL="0" distR="0" wp14:anchorId="21E8AB5C" wp14:editId="76029F57">
+          <wp:inline distT="0" distB="0" distL="0" distR="0" wp14:anchorId="1E8F976F" wp14:editId="05B13021">
             <wp:extent cx="3124200" cy="1381727"/>
             <wp:effectExtent l="0" t="0" r="0" b="9525"/>
             <wp:docPr id="20" name="Picture 20"/>
@@ -6428,7 +6112,7 @@
         </w:rPr>
         <w:lastRenderedPageBreak/>
         <w:drawing>
-          <wp:inline distT="0" distB="0" distL="0" distR="0" wp14:anchorId="5B286543" wp14:editId="3D9B5C0B">
+          <wp:inline distT="0" distB="0" distL="0" distR="0" wp14:anchorId="79901B4E" wp14:editId="28747DD1">
             <wp:extent cx="4191000" cy="1991491"/>
             <wp:effectExtent l="0" t="0" r="0" b="8890"/>
             <wp:docPr id="30" name="Picture 30"/>
@@ -6486,15 +6170,7 @@
       </w:r>
       <w:proofErr w:type="spellEnd"/>
       <w:r>
-        <w:t xml:space="preserve"> </w:t>
-      </w:r>
-      <w:proofErr w:type="gramStart"/>
-      <w:r>
-        <w:t>un</w:t>
-      </w:r>
-      <w:proofErr w:type="gramEnd"/>
-      <w:r>
-        <w:t xml:space="preserve"> </w:t>
+        <w:t xml:space="preserve"> un </w:t>
       </w:r>
       <w:proofErr w:type="spellStart"/>
       <w:r>
@@ -6705,12 +6381,10 @@
         <w:t xml:space="preserve"> intra in contact cu </w:t>
       </w:r>
       <w:proofErr w:type="spellStart"/>
-      <w:proofErr w:type="gramStart"/>
       <w:r>
         <w:t>apa</w:t>
       </w:r>
       <w:proofErr w:type="spellEnd"/>
-      <w:proofErr w:type="gramEnd"/>
       <w:r>
         <w:t xml:space="preserve"> </w:t>
       </w:r>
@@ -6728,15 +6402,7 @@
       </w:r>
       <w:proofErr w:type="spellEnd"/>
       <w:r>
-        <w:t xml:space="preserve"> de </w:t>
-      </w:r>
-      <w:proofErr w:type="spellStart"/>
-      <w:r>
-        <w:t>pe</w:t>
-      </w:r>
-      <w:proofErr w:type="spellEnd"/>
-      <w:r>
-        <w:t xml:space="preserve"> </w:t>
+        <w:t xml:space="preserve"> de pe </w:t>
       </w:r>
       <w:proofErr w:type="spellStart"/>
       <w:r>
@@ -6764,7 +6430,7 @@
           <w:lang w:eastAsia="en-GB"/>
         </w:rPr>
         <w:drawing>
-          <wp:inline distT="0" distB="0" distL="0" distR="0" wp14:anchorId="0C4E606C" wp14:editId="34F7A8D0">
+          <wp:inline distT="0" distB="0" distL="0" distR="0" wp14:anchorId="180B85C8" wp14:editId="0D180EBE">
             <wp:extent cx="2581275" cy="1514475"/>
             <wp:effectExtent l="0" t="0" r="9525" b="9525"/>
             <wp:docPr id="31" name="Picture 31"/>
@@ -6826,42 +6492,162 @@
       </w:r>
       <w:proofErr w:type="spellEnd"/>
       <w:r>
-        <w:t xml:space="preserve"> </w:t>
+        <w:t xml:space="preserve"> un total de 50 de stele</w:t>
+      </w:r>
+      <w:r>
+        <w:t xml:space="preserve"> la </w:t>
+      </w:r>
+      <w:proofErr w:type="spellStart"/>
+      <w:r>
+        <w:t>sfarsit</w:t>
+      </w:r>
+      <w:proofErr w:type="spellEnd"/>
+      <w:r>
+        <w:t xml:space="preserve"> de </w:t>
+      </w:r>
+      <w:proofErr w:type="spellStart"/>
+      <w:r>
+        <w:t>nivel</w:t>
+      </w:r>
+      <w:proofErr w:type="spellEnd"/>
+      <w:r>
+        <w:t xml:space="preserve"> </w:t>
+      </w:r>
+      <w:proofErr w:type="spellStart"/>
+      <w:r>
+        <w:t>apare</w:t>
+      </w:r>
+      <w:proofErr w:type="spellEnd"/>
+      <w:r>
+        <w:t xml:space="preserve"> o </w:t>
+      </w:r>
+      <w:proofErr w:type="spellStart"/>
+      <w:r>
+        <w:t>poarte</w:t>
+      </w:r>
+      <w:proofErr w:type="spellEnd"/>
+      <w:r>
+        <w:t xml:space="preserve"> </w:t>
+      </w:r>
+      <w:proofErr w:type="spellStart"/>
+      <w:r>
+        <w:t>prin</w:t>
+      </w:r>
+      <w:proofErr w:type="spellEnd"/>
+      <w:r>
+        <w:t xml:space="preserve"> care </w:t>
+      </w:r>
+      <w:proofErr w:type="spellStart"/>
+      <w:r>
+        <w:t>daca</w:t>
+      </w:r>
+      <w:proofErr w:type="spellEnd"/>
+      <w:r>
+        <w:t xml:space="preserve"> </w:t>
+      </w:r>
+      <w:proofErr w:type="spellStart"/>
+      <w:r>
+        <w:t>trecem</w:t>
+      </w:r>
+      <w:proofErr w:type="spellEnd"/>
+      <w:r>
+        <w:t xml:space="preserve"> official </w:t>
+      </w:r>
+      <w:proofErr w:type="spellStart"/>
+      <w:r>
+        <w:t>batem</w:t>
+      </w:r>
+      <w:proofErr w:type="spellEnd"/>
+      <w:r>
+        <w:t xml:space="preserve"> </w:t>
+      </w:r>
+      <w:proofErr w:type="spellStart"/>
+      <w:r>
+        <w:t>joaca</w:t>
+      </w:r>
+      <w:proofErr w:type="spellEnd"/>
+      <w:r>
+        <w:t xml:space="preserve"> </w:t>
+      </w:r>
+      <w:proofErr w:type="spellStart"/>
+      <w:r>
+        <w:t>si</w:t>
+      </w:r>
+      <w:proofErr w:type="spellEnd"/>
+      <w:r>
+        <w:t xml:space="preserve"> </w:t>
+      </w:r>
+      <w:proofErr w:type="spellStart"/>
+      <w:r>
+        <w:t>mergel</w:t>
+      </w:r>
+      <w:proofErr w:type="spellEnd"/>
+      <w:r>
+        <w:t xml:space="preserve"> la </w:t>
+      </w:r>
+      <w:proofErr w:type="spellStart"/>
+      <w:r>
+        <w:t>starea</w:t>
+      </w:r>
+      <w:proofErr w:type="spellEnd"/>
+      <w:r>
+        <w:t xml:space="preserve"> </w:t>
+      </w:r>
+      <w:proofErr w:type="spellStart"/>
+      <w:r>
+        <w:t>finala</w:t>
+      </w:r>
+      <w:proofErr w:type="spellEnd"/>
+      <w:r>
+        <w:t xml:space="preserve">. </w:t>
+      </w:r>
+      <w:proofErr w:type="spellStart"/>
+      <w:r>
+        <w:t>Daca</w:t>
+      </w:r>
+      <w:proofErr w:type="spellEnd"/>
+      <w:r>
+        <w:t xml:space="preserve"> </w:t>
+      </w:r>
+      <w:proofErr w:type="spellStart"/>
+      <w:r>
+        <w:t>insa</w:t>
+      </w:r>
+      <w:proofErr w:type="spellEnd"/>
+      <w:r>
+        <w:t xml:space="preserve"> </w:t>
+      </w:r>
+      <w:proofErr w:type="spellStart"/>
+      <w:r>
+        <w:t>playerul</w:t>
+      </w:r>
+      <w:proofErr w:type="spellEnd"/>
+      <w:r>
+        <w:t xml:space="preserve"> nu </w:t>
       </w:r>
       <w:proofErr w:type="gramStart"/>
       <w:r>
-        <w:t>un</w:t>
+        <w:t>a</w:t>
       </w:r>
       <w:proofErr w:type="gramEnd"/>
       <w:r>
-        <w:t xml:space="preserve"> total de 50 de stele</w:t>
-      </w:r>
-      <w:r>
-        <w:t xml:space="preserve"> la </w:t>
-      </w:r>
-      <w:proofErr w:type="spellStart"/>
-      <w:r>
-        <w:t>sfarsit</w:t>
-      </w:r>
-      <w:proofErr w:type="spellEnd"/>
-      <w:r>
-        <w:t xml:space="preserve"> de </w:t>
-      </w:r>
-      <w:proofErr w:type="spellStart"/>
-      <w:r>
-        <w:t>nivel</w:t>
-      </w:r>
-      <w:proofErr w:type="spellEnd"/>
-      <w:r>
-        <w:t xml:space="preserve"> </w:t>
-      </w:r>
-      <w:proofErr w:type="spellStart"/>
-      <w:r>
-        <w:t>apare</w:t>
-      </w:r>
-      <w:proofErr w:type="spellEnd"/>
-      <w:r>
-        <w:t xml:space="preserve"> o </w:t>
+        <w:t xml:space="preserve"> </w:t>
+      </w:r>
+      <w:proofErr w:type="spellStart"/>
+      <w:r>
+        <w:t>adunat</w:t>
+      </w:r>
+      <w:proofErr w:type="spellEnd"/>
+      <w:r>
+        <w:t xml:space="preserve"> 50 de </w:t>
+      </w:r>
+      <w:proofErr w:type="spellStart"/>
+      <w:r>
+        <w:t>puncte</w:t>
+      </w:r>
+      <w:proofErr w:type="spellEnd"/>
+      <w:r>
+        <w:t xml:space="preserve">, </w:t>
       </w:r>
       <w:proofErr w:type="spellStart"/>
       <w:r>
@@ -6869,135 +6655,13 @@
       </w:r>
       <w:proofErr w:type="spellEnd"/>
       <w:r>
-        <w:t xml:space="preserve"> </w:t>
-      </w:r>
-      <w:proofErr w:type="spellStart"/>
-      <w:r>
-        <w:t>prin</w:t>
-      </w:r>
-      <w:proofErr w:type="spellEnd"/>
-      <w:r>
-        <w:t xml:space="preserve"> care </w:t>
-      </w:r>
-      <w:proofErr w:type="spellStart"/>
-      <w:r>
-        <w:t>daca</w:t>
-      </w:r>
-      <w:proofErr w:type="spellEnd"/>
-      <w:r>
-        <w:t xml:space="preserve"> </w:t>
-      </w:r>
-      <w:proofErr w:type="spellStart"/>
-      <w:r>
-        <w:t>trecem</w:t>
-      </w:r>
-      <w:proofErr w:type="spellEnd"/>
-      <w:r>
-        <w:t xml:space="preserve"> official </w:t>
-      </w:r>
-      <w:proofErr w:type="spellStart"/>
-      <w:r>
-        <w:t>batem</w:t>
-      </w:r>
-      <w:proofErr w:type="spellEnd"/>
-      <w:r>
-        <w:t xml:space="preserve"> </w:t>
-      </w:r>
-      <w:proofErr w:type="spellStart"/>
-      <w:r>
-        <w:t>joaca</w:t>
-      </w:r>
-      <w:proofErr w:type="spellEnd"/>
-      <w:r>
-        <w:t xml:space="preserve"> </w:t>
-      </w:r>
-      <w:proofErr w:type="spellStart"/>
-      <w:r>
-        <w:t>si</w:t>
-      </w:r>
-      <w:proofErr w:type="spellEnd"/>
-      <w:r>
-        <w:t xml:space="preserve"> </w:t>
-      </w:r>
-      <w:proofErr w:type="spellStart"/>
-      <w:r>
-        <w:t>mergel</w:t>
-      </w:r>
-      <w:proofErr w:type="spellEnd"/>
-      <w:r>
-        <w:t xml:space="preserve"> la </w:t>
-      </w:r>
-      <w:proofErr w:type="spellStart"/>
-      <w:r>
-        <w:t>starea</w:t>
-      </w:r>
-      <w:proofErr w:type="spellEnd"/>
-      <w:r>
-        <w:t xml:space="preserve"> </w:t>
-      </w:r>
-      <w:proofErr w:type="spellStart"/>
-      <w:r>
-        <w:t>finala</w:t>
-      </w:r>
-      <w:proofErr w:type="spellEnd"/>
-      <w:r>
-        <w:t xml:space="preserve">. </w:t>
-      </w:r>
-      <w:proofErr w:type="spellStart"/>
-      <w:r>
-        <w:t>Daca</w:t>
-      </w:r>
-      <w:proofErr w:type="spellEnd"/>
-      <w:r>
-        <w:t xml:space="preserve"> </w:t>
-      </w:r>
-      <w:proofErr w:type="spellStart"/>
-      <w:r>
-        <w:t>insa</w:t>
-      </w:r>
-      <w:proofErr w:type="spellEnd"/>
-      <w:r>
-        <w:t xml:space="preserve"> </w:t>
-      </w:r>
-      <w:proofErr w:type="spellStart"/>
-      <w:r>
-        <w:t>playerul</w:t>
-      </w:r>
-      <w:proofErr w:type="spellEnd"/>
-      <w:r>
-        <w:t xml:space="preserve"> nu a </w:t>
-      </w:r>
-      <w:proofErr w:type="spellStart"/>
-      <w:r>
-        <w:t>adunat</w:t>
-      </w:r>
-      <w:proofErr w:type="spellEnd"/>
-      <w:r>
-        <w:t xml:space="preserve"> 50 de </w:t>
-      </w:r>
-      <w:proofErr w:type="spellStart"/>
-      <w:r>
-        <w:t>puncte</w:t>
-      </w:r>
-      <w:proofErr w:type="spellEnd"/>
-      <w:r>
-        <w:t xml:space="preserve">, </w:t>
-      </w:r>
-      <w:proofErr w:type="spellStart"/>
-      <w:r>
-        <w:t>poarte</w:t>
-      </w:r>
-      <w:proofErr w:type="spellEnd"/>
-      <w:r>
         <w:t xml:space="preserve"> nu o </w:t>
       </w:r>
       <w:proofErr w:type="spellStart"/>
-      <w:proofErr w:type="gramStart"/>
       <w:r>
         <w:t>sa</w:t>
       </w:r>
       <w:proofErr w:type="spellEnd"/>
-      <w:proofErr w:type="gramEnd"/>
       <w:r>
         <w:t xml:space="preserve"> </w:t>
       </w:r>
@@ -7088,7 +6752,7 @@
           <w:lang w:eastAsia="en-GB"/>
         </w:rPr>
         <w:drawing>
-          <wp:inline distT="0" distB="0" distL="0" distR="0" wp14:anchorId="5D3E4A6E" wp14:editId="49C8FEA4">
+          <wp:inline distT="0" distB="0" distL="0" distR="0" wp14:anchorId="6EFA54A1" wp14:editId="148D9AE1">
             <wp:extent cx="4511040" cy="3363039"/>
             <wp:effectExtent l="0" t="0" r="3810" b="8890"/>
             <wp:docPr id="32" name="Picture 32"/>
@@ -7234,23 +6898,7 @@
       </w:r>
       <w:proofErr w:type="spellEnd"/>
       <w:r>
-        <w:t xml:space="preserve"> </w:t>
-      </w:r>
-      <w:proofErr w:type="spellStart"/>
-      <w:r>
-        <w:t>ca</w:t>
-      </w:r>
-      <w:proofErr w:type="spellEnd"/>
-      <w:r>
-        <w:t xml:space="preserve"> parametric </w:t>
-      </w:r>
-      <w:proofErr w:type="spellStart"/>
-      <w:r>
-        <w:t>ai</w:t>
-      </w:r>
-      <w:proofErr w:type="spellEnd"/>
-      <w:r>
-        <w:t xml:space="preserve"> </w:t>
+        <w:t xml:space="preserve"> ca parametric ai </w:t>
       </w:r>
       <w:proofErr w:type="spellStart"/>
       <w:r>
@@ -7282,14 +6930,13 @@
         <w:spacing w:after="0"/>
         <w:jc w:val="center"/>
       </w:pPr>
-      <w:bookmarkStart w:id="0" w:name="_GoBack"/>
       <w:r>
         <w:rPr>
           <w:noProof/>
           <w:lang w:eastAsia="en-GB"/>
         </w:rPr>
         <w:drawing>
-          <wp:inline distT="0" distB="0" distL="0" distR="0" wp14:anchorId="7718DE46" wp14:editId="1988AD22">
+          <wp:inline distT="0" distB="0" distL="0" distR="0" wp14:anchorId="177B5CEB" wp14:editId="72A8592B">
             <wp:extent cx="2628900" cy="847725"/>
             <wp:effectExtent l="0" t="0" r="0" b="9525"/>
             <wp:docPr id="33" name="Picture 33"/>
@@ -7324,6 +6971,390 @@
           </wp:inline>
         </w:drawing>
       </w:r>
+    </w:p>
+    <w:p>
+      <w:pPr>
+        <w:spacing w:after="0"/>
+        <w:jc w:val="center"/>
+      </w:pPr>
+    </w:p>
+    <w:p>
+      <w:pPr>
+        <w:spacing w:after="0"/>
+        <w:rPr>
+          <w:b/>
+          <w:bCs/>
+          <w:sz w:val="28"/>
+          <w:szCs w:val="28"/>
+        </w:rPr>
+      </w:pPr>
+    </w:p>
+    <w:p>
+      <w:pPr>
+        <w:spacing w:after="0"/>
+        <w:rPr>
+          <w:b/>
+          <w:bCs/>
+          <w:sz w:val="28"/>
+          <w:szCs w:val="28"/>
+        </w:rPr>
+      </w:pPr>
+      <w:proofErr w:type="spellStart"/>
+      <w:r>
+        <w:rPr>
+          <w:b/>
+          <w:bCs/>
+          <w:sz w:val="28"/>
+          <w:szCs w:val="28"/>
+        </w:rPr>
+        <w:t>Baza</w:t>
+      </w:r>
+      <w:proofErr w:type="spellEnd"/>
+      <w:r>
+        <w:rPr>
+          <w:b/>
+          <w:bCs/>
+          <w:sz w:val="28"/>
+          <w:szCs w:val="28"/>
+        </w:rPr>
+        <w:t xml:space="preserve"> de date</w:t>
+      </w:r>
+      <w:r>
+        <w:rPr>
+          <w:b/>
+          <w:bCs/>
+          <w:sz w:val="28"/>
+          <w:szCs w:val="28"/>
+        </w:rPr>
+        <w:t>:</w:t>
+      </w:r>
+    </w:p>
+    <w:p>
+      <w:pPr>
+        <w:spacing w:after="0"/>
+        <w:rPr>
+          <w:sz w:val="24"/>
+          <w:szCs w:val="24"/>
+          <w:lang w:val="ro-RO"/>
+        </w:rPr>
+      </w:pPr>
+      <w:r>
+        <w:rPr>
+          <w:sz w:val="24"/>
+          <w:szCs w:val="24"/>
+          <w:lang w:val="ro-RO"/>
+        </w:rPr>
+        <w:t>Pentru baza de date noi folosim MySQL. Ea are următoarea structură:</w:t>
+      </w:r>
+    </w:p>
+    <w:p>
+      <w:pPr>
+        <w:spacing w:after="0"/>
+        <w:rPr>
+          <w:sz w:val="24"/>
+          <w:szCs w:val="24"/>
+          <w:lang w:val="ro-RO"/>
+        </w:rPr>
+      </w:pPr>
+      <w:r>
+        <w:rPr>
+          <w:noProof/>
+        </w:rPr>
+        <w:drawing>
+          <wp:inline distT="0" distB="0" distL="0" distR="0" wp14:anchorId="69C6ECD5" wp14:editId="08DC89EB">
+            <wp:extent cx="5731510" cy="680720"/>
+            <wp:effectExtent l="0" t="0" r="2540" b="5080"/>
+            <wp:docPr id="2" name="Picture 2"/>
+            <wp:cNvGraphicFramePr>
+              <a:graphicFrameLocks xmlns:a="http://schemas.openxmlformats.org/drawingml/2006/main" noChangeAspect="1"/>
+            </wp:cNvGraphicFramePr>
+            <a:graphic xmlns:a="http://schemas.openxmlformats.org/drawingml/2006/main">
+              <a:graphicData uri="http://schemas.openxmlformats.org/drawingml/2006/picture">
+                <pic:pic xmlns:pic="http://schemas.openxmlformats.org/drawingml/2006/picture">
+                  <pic:nvPicPr>
+                    <pic:cNvPr id="1" name=""/>
+                    <pic:cNvPicPr/>
+                  </pic:nvPicPr>
+                  <pic:blipFill>
+                    <a:blip r:embed="rId29"/>
+                    <a:stretch>
+                      <a:fillRect/>
+                    </a:stretch>
+                  </pic:blipFill>
+                  <pic:spPr>
+                    <a:xfrm>
+                      <a:off x="0" y="0"/>
+                      <a:ext cx="5731510" cy="680720"/>
+                    </a:xfrm>
+                    <a:prstGeom prst="rect">
+                      <a:avLst/>
+                    </a:prstGeom>
+                  </pic:spPr>
+                </pic:pic>
+              </a:graphicData>
+            </a:graphic>
+          </wp:inline>
+        </w:drawing>
+      </w:r>
+    </w:p>
+    <w:p>
+      <w:pPr>
+        <w:spacing w:after="0"/>
+        <w:rPr>
+          <w:sz w:val="24"/>
+          <w:szCs w:val="24"/>
+          <w:lang w:val="ro-RO"/>
+        </w:rPr>
+      </w:pPr>
+    </w:p>
+    <w:p>
+      <w:pPr>
+        <w:spacing w:after="0"/>
+        <w:rPr>
+          <w:sz w:val="24"/>
+          <w:szCs w:val="24"/>
+          <w:lang w:val="ro-RO"/>
+        </w:rPr>
+      </w:pPr>
+      <w:r>
+        <w:rPr>
+          <w:sz w:val="24"/>
+          <w:szCs w:val="24"/>
+          <w:lang w:val="ro-RO"/>
+        </w:rPr>
+        <w:t xml:space="preserve">Pentru partea server-side noi folosim doar PHP. Avem în total 2 script-uri: </w:t>
+      </w:r>
+      <w:r>
+        <w:rPr>
+          <w:b/>
+          <w:bCs/>
+          <w:sz w:val="24"/>
+          <w:szCs w:val="24"/>
+          <w:lang w:val="ro-RO"/>
+        </w:rPr>
+        <w:t>connect.php</w:t>
+      </w:r>
+      <w:r>
+        <w:rPr>
+          <w:sz w:val="24"/>
+          <w:szCs w:val="24"/>
+          <w:lang w:val="ro-RO"/>
+        </w:rPr>
+        <w:t xml:space="preserve"> și </w:t>
+      </w:r>
+      <w:r>
+        <w:rPr>
+          <w:b/>
+          <w:bCs/>
+          <w:sz w:val="24"/>
+          <w:szCs w:val="24"/>
+          <w:lang w:val="ro-RO"/>
+        </w:rPr>
+        <w:t>persistScore.php</w:t>
+      </w:r>
+      <w:r>
+        <w:rPr>
+          <w:sz w:val="24"/>
+          <w:szCs w:val="24"/>
+          <w:lang w:val="ro-RO"/>
+        </w:rPr>
+        <w:t>.</w:t>
+      </w:r>
+    </w:p>
+    <w:p>
+      <w:pPr>
+        <w:spacing w:after="0"/>
+        <w:rPr>
+          <w:sz w:val="24"/>
+          <w:szCs w:val="24"/>
+          <w:lang w:val="ro-RO"/>
+        </w:rPr>
+      </w:pPr>
+    </w:p>
+    <w:p>
+      <w:pPr>
+        <w:spacing w:after="0"/>
+        <w:rPr>
+          <w:sz w:val="24"/>
+          <w:szCs w:val="24"/>
+          <w:lang w:val="ro-RO"/>
+        </w:rPr>
+      </w:pPr>
+      <w:r>
+        <w:rPr>
+          <w:b/>
+          <w:bCs/>
+          <w:sz w:val="24"/>
+          <w:szCs w:val="24"/>
+          <w:lang w:val="ro-RO"/>
+        </w:rPr>
+        <w:t>connect.php</w:t>
+      </w:r>
+      <w:r>
+        <w:rPr>
+          <w:sz w:val="24"/>
+          <w:szCs w:val="24"/>
+          <w:lang w:val="ro-RO"/>
+        </w:rPr>
+        <w:t xml:space="preserve"> răspunde </w:t>
+      </w:r>
+      <w:r>
+        <w:rPr>
+          <w:sz w:val="24"/>
+          <w:szCs w:val="24"/>
+          <w:lang w:val="ro-RO"/>
+        </w:rPr>
+        <w:t xml:space="preserve">de conexiunea la baza de date. Acolo sunt include configurațiile de bază (username, password, denumirea bazei). Dacă o bază de date cu denumirea </w:t>
+      </w:r>
+      <w:r>
+        <w:rPr>
+          <w:b/>
+          <w:bCs/>
+          <w:sz w:val="24"/>
+          <w:szCs w:val="24"/>
+          <w:lang w:val="ro-RO"/>
+        </w:rPr>
+        <w:t>b</w:t>
+      </w:r>
+      <w:r>
+        <w:rPr>
+          <w:b/>
+          <w:bCs/>
+          <w:sz w:val="24"/>
+          <w:szCs w:val="24"/>
+          <w:lang w:val="ro-RO"/>
+        </w:rPr>
+        <w:t>ounce</w:t>
+      </w:r>
+      <w:r>
+        <w:rPr>
+          <w:sz w:val="24"/>
+          <w:szCs w:val="24"/>
+          <w:lang w:val="ro-RO"/>
+        </w:rPr>
+        <w:t xml:space="preserve">_db nu există, atunci ea automat se creează. Totodată, se verifică și dacă există tabelul </w:t>
+      </w:r>
+      <w:r>
+        <w:rPr>
+          <w:b/>
+          <w:bCs/>
+          <w:sz w:val="24"/>
+          <w:szCs w:val="24"/>
+          <w:lang w:val="ro-RO"/>
+        </w:rPr>
+        <w:t>user</w:t>
+      </w:r>
+      <w:r>
+        <w:rPr>
+          <w:sz w:val="24"/>
+          <w:szCs w:val="24"/>
+          <w:lang w:val="ro-RO"/>
+        </w:rPr>
+        <w:t>. Dacă el nu există, se creează automat.</w:t>
+      </w:r>
+    </w:p>
+    <w:p>
+      <w:pPr>
+        <w:spacing w:after="0"/>
+        <w:rPr>
+          <w:sz w:val="24"/>
+          <w:szCs w:val="24"/>
+          <w:lang w:val="ro-RO"/>
+        </w:rPr>
+      </w:pPr>
+    </w:p>
+    <w:p>
+      <w:pPr>
+        <w:spacing w:after="0"/>
+        <w:rPr>
+          <w:sz w:val="24"/>
+          <w:szCs w:val="24"/>
+          <w:lang w:val="ro-RO"/>
+        </w:rPr>
+      </w:pPr>
+      <w:r>
+        <w:rPr>
+          <w:sz w:val="24"/>
+          <w:szCs w:val="24"/>
+          <w:lang w:val="ro-RO"/>
+        </w:rPr>
+        <w:t xml:space="preserve">Salvarea scorului în bază de inițiază de </w:t>
+      </w:r>
+      <w:r>
+        <w:rPr>
+          <w:b/>
+          <w:bCs/>
+          <w:sz w:val="24"/>
+          <w:szCs w:val="24"/>
+          <w:lang w:val="ro-RO"/>
+        </w:rPr>
+        <w:t>Level1.js</w:t>
+      </w:r>
+      <w:r>
+        <w:rPr>
+          <w:sz w:val="24"/>
+          <w:szCs w:val="24"/>
+          <w:lang w:val="ro-RO"/>
+        </w:rPr>
+        <w:t xml:space="preserve">, doar atunci când user-ul termină nivelul cu succes. În cazul dat, se apelează o funcție Javascript: </w:t>
+      </w:r>
+      <w:r>
+        <w:rPr>
+          <w:b/>
+          <w:bCs/>
+          <w:sz w:val="24"/>
+          <w:szCs w:val="24"/>
+          <w:lang w:val="ro-RO"/>
+        </w:rPr>
+        <w:t>persistScore</w:t>
+      </w:r>
+      <w:r>
+        <w:rPr>
+          <w:sz w:val="24"/>
+          <w:szCs w:val="24"/>
+          <w:lang w:val="ro-RO"/>
+        </w:rPr>
+        <w:t>, care construiește și trimite un AJAX request, cu numele și scorul user-ului.</w:t>
+      </w:r>
+    </w:p>
+    <w:p>
+      <w:pPr>
+        <w:spacing w:after="0"/>
+        <w:rPr>
+          <w:sz w:val="24"/>
+          <w:szCs w:val="24"/>
+          <w:lang w:val="ro-RO"/>
+        </w:rPr>
+      </w:pPr>
+    </w:p>
+    <w:p>
+      <w:pPr>
+        <w:spacing w:after="0"/>
+        <w:rPr>
+          <w:sz w:val="24"/>
+          <w:szCs w:val="24"/>
+          <w:lang w:val="ro-RO"/>
+        </w:rPr>
+      </w:pPr>
+      <w:r>
+        <w:rPr>
+          <w:b/>
+          <w:bCs/>
+          <w:sz w:val="24"/>
+          <w:szCs w:val="24"/>
+          <w:lang w:val="ro-RO"/>
+        </w:rPr>
+        <w:t>persistScore.php</w:t>
+      </w:r>
+      <w:r>
+        <w:rPr>
+          <w:sz w:val="24"/>
+          <w:szCs w:val="24"/>
+          <w:lang w:val="ro-RO"/>
+        </w:rPr>
+        <w:t xml:space="preserve"> răspunde de logica de salvare în baza de date. După ce a primit request-ul, în primul rând se verifică dacă numele user-ului din request deja există în bază. Dacă nu, atunci se execută un insert cu numele și scorul din request. Dacă da, atunci se verifică scorul. Dacă scorul din bază este mai mare decât scorul din request, atunci se ignoră request-ul și nu se face nimic în bază. Dacă scorul din bază este mai mic decât scorul din request, atunci se execută un update, unde se modifică scorul pentru user-ul dat.</w:t>
+      </w:r>
+      <w:bookmarkStart w:id="0" w:name="_GoBack"/>
       <w:bookmarkEnd w:id="0"/>
     </w:p>
     <w:sectPr>
@@ -7337,7 +7368,7 @@
 </file>
 
 <file path=word/styles.xml><?xml version="1.0" encoding="utf-8"?>
-<w:styles xmlns:mc="http://schemas.openxmlformats.org/markup-compatibility/2006" xmlns:r="http://schemas.openxmlformats.org/officeDocument/2006/relationships" xmlns:w="http://schemas.openxmlformats.org/wordprocessingml/2006/main" xmlns:w14="http://schemas.microsoft.com/office/word/2010/wordml" xmlns:w15="http://schemas.microsoft.com/office/word/2012/wordml" mc:Ignorable="w14 w15">
+<w:styles xmlns:mc="http://schemas.openxmlformats.org/markup-compatibility/2006" xmlns:r="http://schemas.openxmlformats.org/officeDocument/2006/relationships" xmlns:w="http://schemas.openxmlformats.org/wordprocessingml/2006/main" xmlns:w14="http://schemas.microsoft.com/office/word/2010/wordml" xmlns:w15="http://schemas.microsoft.com/office/word/2012/wordml" xmlns:w16cid="http://schemas.microsoft.com/office/word/2016/wordml/cid" xmlns:w16se="http://schemas.microsoft.com/office/word/2015/wordml/symex" mc:Ignorable="w14 w15 w16se w16cid">
   <w:docDefaults>
     <w:rPrDefault>
       <w:rPr>
@@ -7353,7 +7384,7 @@
       </w:pPr>
     </w:pPrDefault>
   </w:docDefaults>
-  <w:latentStyles w:defLockedState="0" w:defUIPriority="99" w:defSemiHidden="0" w:defUnhideWhenUsed="0" w:defQFormat="0" w:count="371">
+  <w:latentStyles w:defLockedState="0" w:defUIPriority="99" w:defSemiHidden="0" w:defUnhideWhenUsed="0" w:defQFormat="0" w:count="376">
     <w:lsdException w:name="Normal" w:uiPriority="0" w:qFormat="1"/>
     <w:lsdException w:name="heading 1" w:uiPriority="9" w:qFormat="1"/>
     <w:lsdException w:name="heading 2" w:semiHidden="1" w:uiPriority="9" w:unhideWhenUsed="1" w:qFormat="1"/>
@@ -7459,7 +7490,6 @@
     <w:lsdException w:name="HTML Sample" w:semiHidden="1" w:unhideWhenUsed="1"/>
     <w:lsdException w:name="HTML Typewriter" w:semiHidden="1" w:unhideWhenUsed="1"/>
     <w:lsdException w:name="HTML Variable" w:semiHidden="1" w:unhideWhenUsed="1"/>
-    <w:lsdException w:name="Normal Table" w:semiHidden="1" w:unhideWhenUsed="1"/>
     <w:lsdException w:name="annotation subject" w:semiHidden="1" w:unhideWhenUsed="1"/>
     <w:lsdException w:name="No List" w:semiHidden="1" w:unhideWhenUsed="1"/>
     <w:lsdException w:name="Outline List 1" w:semiHidden="1" w:unhideWhenUsed="1"/>
@@ -7502,11 +7532,8 @@
     <w:lsdException w:name="Table Contemporary" w:semiHidden="1" w:unhideWhenUsed="1"/>
     <w:lsdException w:name="Table Elegant" w:semiHidden="1" w:unhideWhenUsed="1"/>
     <w:lsdException w:name="Table Professional" w:semiHidden="1" w:unhideWhenUsed="1"/>
-    <w:lsdException w:name="Table Subtle 1" w:semiHidden="1" w:unhideWhenUsed="1"/>
     <w:lsdException w:name="Table Subtle 2" w:semiHidden="1" w:unhideWhenUsed="1"/>
     <w:lsdException w:name="Table Web 1" w:semiHidden="1" w:unhideWhenUsed="1"/>
-    <w:lsdException w:name="Table Web 2" w:semiHidden="1" w:unhideWhenUsed="1"/>
-    <w:lsdException w:name="Table Web 3" w:semiHidden="1" w:unhideWhenUsed="1"/>
     <w:lsdException w:name="Balloon Text" w:semiHidden="1" w:unhideWhenUsed="1"/>
     <w:lsdException w:name="Table Grid" w:uiPriority="39"/>
     <w:lsdException w:name="Table Theme" w:semiHidden="1" w:unhideWhenUsed="1"/>
@@ -7725,6 +7752,11 @@
     <w:lsdException w:name="List Table 5 Dark Accent 6" w:uiPriority="50"/>
     <w:lsdException w:name="List Table 6 Colorful Accent 6" w:uiPriority="51"/>
     <w:lsdException w:name="List Table 7 Colorful Accent 6" w:uiPriority="52"/>
+    <w:lsdException w:name="Mention" w:semiHidden="1" w:unhideWhenUsed="1"/>
+    <w:lsdException w:name="Smart Hyperlink" w:semiHidden="1" w:unhideWhenUsed="1"/>
+    <w:lsdException w:name="Hashtag" w:semiHidden="1" w:unhideWhenUsed="1"/>
+    <w:lsdException w:name="Unresolved Mention" w:semiHidden="1" w:unhideWhenUsed="1"/>
+    <w:lsdException w:name="Smart Link" w:semiHidden="1" w:unhideWhenUsed="1"/>
   </w:latentStyles>
   <w:style w:type="paragraph" w:default="1" w:styleId="Normal">
     <w:name w:val="Normal"/>
@@ -8026,7 +8058,7 @@
 </file>
 
 <file path=customXml/itemProps1.xml><?xml version="1.0" encoding="utf-8"?>
-<ds:datastoreItem xmlns:ds="http://schemas.openxmlformats.org/officeDocument/2006/customXml" ds:itemID="{03031D1D-E597-4D56-81BC-226B83764A83}">
+<ds:datastoreItem xmlns:ds="http://schemas.openxmlformats.org/officeDocument/2006/customXml" ds:itemID="{65062BF4-951E-4477-A2A2-75E2DA964F6E}">
   <ds:schemaRefs>
     <ds:schemaRef ds:uri="http://schemas.openxmlformats.org/officeDocument/2006/bibliography"/>
   </ds:schemaRefs>

</xml_diff>